<commit_message>
Tif Saver with metadata
</commit_message>
<xml_diff>
--- a/settings/info/Manual/SMAP Quick Start Guide.docx
+++ b/settings/info/Manual/SMAP Quick Start Guide.docx
@@ -1,6 +1,6 @@
 
 <file path=word/document.xml><?xml version="1.0" encoding="utf-8"?>
-<w:document xmlns:wpc="http://schemas.microsoft.com/office/word/2010/wordprocessingCanvas" xmlns:mo="http://schemas.microsoft.com/office/mac/office/2008/main" xmlns:mc="http://schemas.openxmlformats.org/markup-compatibility/2006" xmlns:mv="urn:schemas-microsoft-com:mac:vml" xmlns:o="urn:schemas-microsoft-com:office:office" xmlns:r="http://schemas.openxmlformats.org/officeDocument/2006/relationships" xmlns:m="http://schemas.openxmlformats.org/officeDocument/2006/math" xmlns:v="urn:schemas-microsoft-com:vml" xmlns:wp14="http://schemas.microsoft.com/office/word/2010/wordprocessingDrawing" xmlns:wp="http://schemas.openxmlformats.org/drawingml/2006/wordprocessingDrawing" xmlns:w10="urn:schemas-microsoft-com:office:word" xmlns:w="http://schemas.openxmlformats.org/wordprocessingml/2006/main" xmlns:w14="http://schemas.microsoft.com/office/word/2010/wordml" xmlns:w15="http://schemas.microsoft.com/office/word/2012/wordml" xmlns:wpg="http://schemas.microsoft.com/office/word/2010/wordprocessingGroup" xmlns:wpi="http://schemas.microsoft.com/office/word/2010/wordprocessingInk" xmlns:wne="http://schemas.microsoft.com/office/word/2006/wordml" xmlns:wps="http://schemas.microsoft.com/office/word/2010/wordprocessingShape" mc:Ignorable="w14 w15 wp14">
+<w:document xmlns:wpc="http://schemas.microsoft.com/office/word/2010/wordprocessingCanvas" xmlns:mo="http://schemas.microsoft.com/office/mac/office/2008/main" xmlns:mc="http://schemas.openxmlformats.org/markup-compatibility/2006" xmlns:mv="urn:schemas-microsoft-com:mac:vml" xmlns:o="urn:schemas-microsoft-com:office:office" xmlns:r="http://schemas.openxmlformats.org/officeDocument/2006/relationships" xmlns:m="http://schemas.openxmlformats.org/officeDocument/2006/math" xmlns:v="urn:schemas-microsoft-com:vml" xmlns:wp14="http://schemas.microsoft.com/office/word/2010/wordprocessingDrawing" xmlns:wp="http://schemas.openxmlformats.org/drawingml/2006/wordprocessingDrawing" xmlns:w10="urn:schemas-microsoft-com:office:word" xmlns:w="http://schemas.openxmlformats.org/wordprocessingml/2006/main" xmlns:w14="http://schemas.microsoft.com/office/word/2010/wordml" xmlns:wpg="http://schemas.microsoft.com/office/word/2010/wordprocessingGroup" xmlns:wpi="http://schemas.microsoft.com/office/word/2010/wordprocessingInk" xmlns:wne="http://schemas.microsoft.com/office/word/2006/wordml" xmlns:wps="http://schemas.microsoft.com/office/word/2010/wordprocessingShape" mc:Ignorable="w14 wp14">
   <w:body>
     <w:p>
       <w:pPr>
@@ -34,8 +34,13 @@
           <w:numId w:val="11"/>
         </w:numPr>
       </w:pPr>
-      <w:r>
-        <w:t>Matlab newer than 2014a, performance boost with 2015b. Toolboxes: Optimization, Image processing, Curve fitting, Statistics and Machine Learning. Optional (not currently used): Parallel Computing. A stand-alone version will be released, but will be limited in extensibility.</w:t>
+      <w:proofErr w:type="spellStart"/>
+      <w:r>
+        <w:t>Matlab</w:t>
+      </w:r>
+      <w:proofErr w:type="spellEnd"/>
+      <w:r>
+        <w:t xml:space="preserve"> newer than 2014a, performance boost with 2015b. Toolboxes: Optimization, Image processing, Curve fitting, Statistics and Machine Learning. Optional (not currently used): Parallel Computing. A stand-alone version will be released, but will be limited in extensibility.</w:t>
       </w:r>
     </w:p>
     <w:p>
@@ -59,7 +64,19 @@
         </w:numPr>
       </w:pPr>
       <w:r>
-        <w:t>For GPU fitting: NVIDIA graphics card. CUDA driver (currently V5.0, but later upgrade to 7.0).</w:t>
+        <w:t xml:space="preserve">For GPU fitting: </w:t>
+      </w:r>
+      <w:r>
+        <w:t xml:space="preserve">Windows, </w:t>
+      </w:r>
+      <w:r>
+        <w:t>NVIDIA graphics card. CUDA driver (currentl</w:t>
+      </w:r>
+      <w:r>
+        <w:t>y V5.0, but later upgrade to 7.5</w:t>
+      </w:r>
+      <w:r>
+        <w:t>).</w:t>
       </w:r>
     </w:p>
     <w:p>
@@ -79,7 +96,18 @@
         </w:numPr>
       </w:pPr>
       <w:r>
-        <w:t>Clone git depository:</w:t>
+        <w:t xml:space="preserve">Clone </w:t>
+      </w:r>
+      <w:proofErr w:type="spellStart"/>
+      <w:r>
+        <w:t>git</w:t>
+      </w:r>
+      <w:proofErr w:type="spellEnd"/>
+      <w:r>
+        <w:t xml:space="preserve"> r</w:t>
+      </w:r>
+      <w:r>
+        <w:t>epository:</w:t>
       </w:r>
     </w:p>
     <w:p>
@@ -109,7 +137,23 @@
         <w:t>Terminal</w:t>
       </w:r>
       <w:r>
-        <w:t xml:space="preserve"> (MacOS) or Cmd (Win). Use </w:t>
+        <w:t xml:space="preserve"> (</w:t>
+      </w:r>
+      <w:proofErr w:type="spellStart"/>
+      <w:r>
+        <w:t>MacOS</w:t>
+      </w:r>
+      <w:proofErr w:type="spellEnd"/>
+      <w:r>
+        <w:t xml:space="preserve">) or </w:t>
+      </w:r>
+      <w:proofErr w:type="spellStart"/>
+      <w:r>
+        <w:t>Cmd</w:t>
+      </w:r>
+      <w:proofErr w:type="spellEnd"/>
+      <w:r>
+        <w:t xml:space="preserve"> (Win). Use </w:t>
       </w:r>
       <w:r>
         <w:rPr>
@@ -118,7 +162,47 @@
         <w:t>cd</w:t>
       </w:r>
       <w:r>
-        <w:t xml:space="preserve"> to go to the target directory.</w:t>
+        <w:t xml:space="preserve"> to </w:t>
+      </w:r>
+      <w:r>
+        <w:t>navigate</w:t>
+      </w:r>
+      <w:r>
+        <w:t xml:space="preserve"> to the target directory.</w:t>
+      </w:r>
+      <w:r>
+        <w:t xml:space="preserve"> (</w:t>
+      </w:r>
+      <w:proofErr w:type="gramStart"/>
+      <w:r>
+        <w:t>e</w:t>
+      </w:r>
+      <w:proofErr w:type="gramEnd"/>
+      <w:r>
+        <w:t xml:space="preserve">.g. </w:t>
+      </w:r>
+      <w:r>
+        <w:rPr>
+          <w:rFonts w:ascii="Courier New" w:hAnsi="Courier New" w:cs="Courier New"/>
+        </w:rPr>
+        <w:t>cd</w:t>
+      </w:r>
+      <w:r>
+        <w:rPr>
+          <w:rFonts w:ascii="Courier New" w:hAnsi="Courier New" w:cs="Courier New"/>
+        </w:rPr>
+        <w:t xml:space="preserve"> </w:t>
+      </w:r>
+      <w:proofErr w:type="spellStart"/>
+      <w:r>
+        <w:rPr>
+          <w:rFonts w:ascii="Courier New" w:hAnsi="Courier New" w:cs="Courier New"/>
+        </w:rPr>
+        <w:t>git</w:t>
+      </w:r>
+      <w:proofErr w:type="spellEnd"/>
+      <w:r>
+        <w:t>)</w:t>
       </w:r>
     </w:p>
     <w:p>
@@ -132,13 +216,21 @@
       <w:r>
         <w:t xml:space="preserve">Type: </w:t>
       </w:r>
+      <w:proofErr w:type="spellStart"/>
       <w:r>
         <w:rPr>
           <w:rFonts w:ascii="Courier New" w:hAnsi="Courier New" w:cs="Courier New"/>
         </w:rPr>
-        <w:t xml:space="preserve">git clone </w:t>
-      </w:r>
-      <w:hyperlink r:id="rId5" w:history="1">
+        <w:t>git</w:t>
+      </w:r>
+      <w:proofErr w:type="spellEnd"/>
+      <w:r>
+        <w:rPr>
+          <w:rFonts w:ascii="Courier New" w:hAnsi="Courier New" w:cs="Courier New"/>
+        </w:rPr>
+        <w:t xml:space="preserve"> clone </w:t>
+      </w:r>
+      <w:hyperlink r:id="rId6" w:history="1">
         <w:r>
           <w:rPr>
             <w:rStyle w:val="Hyperlink"/>
@@ -147,6 +239,20 @@
           <w:t>https://github.com/jries/SMAP</w:t>
         </w:r>
       </w:hyperlink>
+      <w:r>
+        <w:t xml:space="preserve"> </w:t>
+      </w:r>
+      <w:r>
+        <w:t xml:space="preserve">and type in your username and password for your </w:t>
+      </w:r>
+      <w:proofErr w:type="spellStart"/>
+      <w:r>
+        <w:t>git</w:t>
+      </w:r>
+      <w:proofErr w:type="spellEnd"/>
+      <w:r>
+        <w:t xml:space="preserve"> account.</w:t>
+      </w:r>
     </w:p>
     <w:p>
       <w:pPr>
@@ -157,7 +263,26 @@
         </w:numPr>
       </w:pPr>
       <w:r>
-        <w:t>In Matlab: run SMAP.m, if questioned, change folder</w:t>
+        <w:t xml:space="preserve">In </w:t>
+      </w:r>
+      <w:proofErr w:type="spellStart"/>
+      <w:r>
+        <w:t>Matlab</w:t>
+      </w:r>
+      <w:proofErr w:type="spellEnd"/>
+      <w:r>
+        <w:t xml:space="preserve">: run </w:t>
+      </w:r>
+      <w:proofErr w:type="spellStart"/>
+      <w:r>
+        <w:t>SMAP.m</w:t>
+      </w:r>
+      <w:proofErr w:type="spellEnd"/>
+      <w:r>
+        <w:t>, if questioned, change folder</w:t>
+      </w:r>
+      <w:r>
+        <w:t>.</w:t>
       </w:r>
     </w:p>
     <w:p>
@@ -177,7 +302,24 @@
         </w:numPr>
       </w:pPr>
       <w:r>
-        <w:t>Save your images as single or multi-image Tiff stack, turn on “save metadata” in preferences</w:t>
+        <w:t xml:space="preserve">Save your images as single or multi-image Tiff </w:t>
+      </w:r>
+      <w:proofErr w:type="gramStart"/>
+      <w:r>
+        <w:t>stack</w:t>
+      </w:r>
+      <w:r>
+        <w:t>s</w:t>
+      </w:r>
+      <w:r>
+        <w:t>,</w:t>
+      </w:r>
+      <w:proofErr w:type="gramEnd"/>
+      <w:r>
+        <w:t xml:space="preserve"> turn on “save metadata” in preferences</w:t>
+      </w:r>
+      <w:r>
+        <w:t>.</w:t>
       </w:r>
     </w:p>
     <w:p>
@@ -189,10 +331,41 @@
         </w:numPr>
       </w:pPr>
       <w:r>
-        <w:t>Edit ‘settings/CameraCalibration.xls according to templates (for Andor and photometrics camera</w:t>
-      </w:r>
-      <w:r>
-        <w:t>).</w:t>
+        <w:t xml:space="preserve">Edit ‘settings/CameraCalibration.xls </w:t>
+      </w:r>
+      <w:r>
+        <w:t xml:space="preserve">to account for your camera. </w:t>
+      </w:r>
+      <w:r>
+        <w:t>This file is needed to parse the metadata.txt and extract acquisition parameters. T</w:t>
+      </w:r>
+      <w:r>
+        <w:t>he current file is f</w:t>
+      </w:r>
+      <w:r>
+        <w:t xml:space="preserve">or </w:t>
+      </w:r>
+      <w:proofErr w:type="spellStart"/>
+      <w:r>
+        <w:t>Andor</w:t>
+      </w:r>
+      <w:proofErr w:type="spellEnd"/>
+      <w:r>
+        <w:t xml:space="preserve"> and </w:t>
+      </w:r>
+      <w:proofErr w:type="spellStart"/>
+      <w:r>
+        <w:t>photometrics</w:t>
+      </w:r>
+      <w:proofErr w:type="spellEnd"/>
+      <w:r>
+        <w:t xml:space="preserve"> camera</w:t>
+      </w:r>
+      <w:r>
+        <w:t>s</w:t>
+      </w:r>
+      <w:r>
+        <w:t>, but still needs to be modified (e.g. by inserting the camera Id or serial number).</w:t>
       </w:r>
     </w:p>
     <w:p>
@@ -204,7 +377,15 @@
         </w:numPr>
       </w:pPr>
       <w:r>
-        <w:t>camId, port, preamp and readoutrate are used to determine the state of the camera. Based on this, the conversion abd offset are read out from the xls file. Also lines with 1 define the tags to search for Multiplier Gain and ROI.</w:t>
+        <w:t xml:space="preserve">Take a typical, short acquisition (a few frames only) and open metadata.txt in a text editor or </w:t>
+      </w:r>
+      <w:proofErr w:type="spellStart"/>
+      <w:r>
+        <w:t>matlab</w:t>
+      </w:r>
+      <w:proofErr w:type="spellEnd"/>
+      <w:r>
+        <w:t>. Here you can identify key words.</w:t>
       </w:r>
     </w:p>
     <w:p>
@@ -215,8 +396,37 @@
           <w:numId w:val="13"/>
         </w:numPr>
       </w:pPr>
-      <w:r>
-        <w:t>First column: 1: defines name of the tag. 2 defines string.</w:t>
+      <w:proofErr w:type="spellStart"/>
+      <w:proofErr w:type="gramStart"/>
+      <w:r>
+        <w:t>camId</w:t>
+      </w:r>
+      <w:proofErr w:type="spellEnd"/>
+      <w:proofErr w:type="gramEnd"/>
+      <w:r>
+        <w:t xml:space="preserve">, port, preamp and </w:t>
+      </w:r>
+      <w:proofErr w:type="spellStart"/>
+      <w:r>
+        <w:t>readoutrate</w:t>
+      </w:r>
+      <w:proofErr w:type="spellEnd"/>
+      <w:r>
+        <w:t xml:space="preserve"> are used to determine the state of the camera. Based on this, the conversion </w:t>
+      </w:r>
+      <w:r>
+        <w:t>and</w:t>
+      </w:r>
+      <w:r>
+        <w:t xml:space="preserve"> offset are read out from the </w:t>
+      </w:r>
+      <w:proofErr w:type="spellStart"/>
+      <w:r>
+        <w:t>xls</w:t>
+      </w:r>
+      <w:proofErr w:type="spellEnd"/>
+      <w:r>
+        <w:t xml:space="preserve"> file. </w:t>
       </w:r>
     </w:p>
     <w:p>
@@ -228,7 +438,7 @@
         </w:numPr>
       </w:pPr>
       <w:r>
-        <w:t>Open a metadata.txt to find the corresponding tags for your cameras (e.g. SerialNumber and insert in the rows which start with 1, insert the strings in the rows with 2.</w:t>
+        <w:t>Rows that start with 1 define the key words. Read those out from the metadata.txt file and edit the CameraCalibration.xls. They should also correspond to the property names listed in the device editor WITHOUT the camera name prefix.</w:t>
       </w:r>
     </w:p>
     <w:p>
@@ -240,7 +450,72 @@
         </w:numPr>
       </w:pPr>
       <w:r>
-        <w:t>You can also define the pixelsize (in nm) of your microscope</w:t>
+        <w:t>The Rows that start with 1 also define key words for micromanager related keywords such as the ROI.</w:t>
+      </w:r>
+    </w:p>
+    <w:p>
+      <w:pPr>
+        <w:pStyle w:val="ListParagraph"/>
+        <w:numPr>
+          <w:ilvl w:val="1"/>
+          <w:numId w:val="13"/>
+        </w:numPr>
+      </w:pPr>
+      <w:r>
+        <w:t>In rows that start with 2 put the values corresponding to the key words for a specific camera setting. Create a row for each setting you use.</w:t>
+      </w:r>
+    </w:p>
+    <w:p>
+      <w:pPr>
+        <w:pStyle w:val="ListParagraph"/>
+        <w:numPr>
+          <w:ilvl w:val="1"/>
+          <w:numId w:val="13"/>
+        </w:numPr>
+      </w:pPr>
+      <w:r>
+        <w:t xml:space="preserve">The </w:t>
+      </w:r>
+      <w:proofErr w:type="spellStart"/>
+      <w:r>
+        <w:t>cameraId</w:t>
+      </w:r>
+      <w:proofErr w:type="spellEnd"/>
+      <w:r>
+        <w:t xml:space="preserve"> is used to identify the setup if several microscopes are used with one copy of SMAP. Add a calibration block for each camera.</w:t>
+      </w:r>
+    </w:p>
+    <w:p>
+      <w:pPr>
+        <w:pStyle w:val="ListParagraph"/>
+        <w:numPr>
+          <w:ilvl w:val="1"/>
+          <w:numId w:val="13"/>
+        </w:numPr>
+      </w:pPr>
+      <w:r>
+        <w:t xml:space="preserve">For each setting, enter the Offset and conversion, determined either from the spec sheet or a calibration measurement. Note that the conversion is without EM gain (EM gain is multiplied additionally, allowing you to change the EM gain without changing the calibration.xls). </w:t>
+      </w:r>
+    </w:p>
+    <w:p>
+      <w:pPr>
+        <w:pStyle w:val="ListParagraph"/>
+        <w:numPr>
+          <w:ilvl w:val="1"/>
+          <w:numId w:val="13"/>
+        </w:numPr>
+      </w:pPr>
+      <w:r>
+        <w:lastRenderedPageBreak/>
+        <w:t xml:space="preserve">You can also define the </w:t>
+      </w:r>
+      <w:proofErr w:type="spellStart"/>
+      <w:r>
+        <w:t>pixelsize</w:t>
+      </w:r>
+      <w:proofErr w:type="spellEnd"/>
+      <w:r>
+        <w:t xml:space="preserve"> (in nm) of your microscope</w:t>
       </w:r>
     </w:p>
     <w:p>
@@ -286,7 +561,15 @@
         <w:t>load images</w:t>
       </w:r>
       <w:r>
-        <w:t>: Select one image inside a directory containing all the tifs, or a tiff-stack.</w:t>
+        <w:t xml:space="preserve">: Select one image inside a directory containing all the </w:t>
+      </w:r>
+      <w:proofErr w:type="spellStart"/>
+      <w:r>
+        <w:t>tifs</w:t>
+      </w:r>
+      <w:proofErr w:type="spellEnd"/>
+      <w:r>
+        <w:t>, or a tiff-stack.</w:t>
       </w:r>
     </w:p>
     <w:p>
@@ -298,7 +581,24 @@
         </w:numPr>
       </w:pPr>
       <w:r>
-        <w:t>If micromanger with a fitting CameraCalibration.xls was used and metadata.txt was found, the acquisition parameeters are automatically set. Otherwise</w:t>
+        <w:t xml:space="preserve">If </w:t>
+      </w:r>
+      <w:proofErr w:type="spellStart"/>
+      <w:r>
+        <w:t>M</w:t>
+      </w:r>
+      <w:r>
+        <w:t>icromanger</w:t>
+      </w:r>
+      <w:proofErr w:type="spellEnd"/>
+      <w:r>
+        <w:t xml:space="preserve"> </w:t>
+      </w:r>
+      <w:r>
+        <w:t>was used to acquire the images, a metadata.txt was found and the CameraCalibration.xls was modified to fit the setup, the acquisition param</w:t>
+      </w:r>
+      <w:r>
+        <w:t>eters are automatically set. Otherwise</w:t>
       </w:r>
       <w:r>
         <w:t xml:space="preserve"> you can either </w:t>
@@ -307,8 +607,16 @@
         <w:rPr>
           <w:b/>
         </w:rPr>
-        <w:t>load meatadata</w:t>
-      </w:r>
+        <w:t xml:space="preserve">load </w:t>
+      </w:r>
+      <w:proofErr w:type="spellStart"/>
+      <w:r>
+        <w:rPr>
+          <w:b/>
+        </w:rPr>
+        <w:t>meatadata</w:t>
+      </w:r>
+      <w:proofErr w:type="spellEnd"/>
       <w:r>
         <w:t xml:space="preserve"> from a previous experiment or manually </w:t>
       </w:r>
@@ -340,7 +648,21 @@
         <w:t>Empty localizations</w:t>
       </w:r>
       <w:r>
-        <w:t xml:space="preserve"> removes current localization data from the memory (recommended). Check </w:t>
+        <w:t xml:space="preserve"> </w:t>
+      </w:r>
+      <w:proofErr w:type="gramStart"/>
+      <w:r>
+        <w:t>removes</w:t>
+      </w:r>
+      <w:proofErr w:type="gramEnd"/>
+      <w:r>
+        <w:t xml:space="preserve"> current localization data from the memory </w:t>
+      </w:r>
+      <w:r>
+        <w:t xml:space="preserve">before fitting </w:t>
+      </w:r>
+      <w:r>
+        <w:t xml:space="preserve">(recommended). Check </w:t>
       </w:r>
       <w:r>
         <w:rPr>
@@ -349,7 +671,15 @@
         <w:t>Online analysis</w:t>
       </w:r>
       <w:r>
-        <w:t xml:space="preserve"> if you want to fit during the acquisition (then the maximum frame is ignored, and SMAP waits for new images).</w:t>
+        <w:t xml:space="preserve"> if you want to fit during </w:t>
+      </w:r>
+      <w:bookmarkStart w:id="0" w:name="_GoBack"/>
+      <w:r>
+        <w:t xml:space="preserve">the </w:t>
+      </w:r>
+      <w:bookmarkEnd w:id="0"/>
+      <w:r>
+        <w:t>acquisition (then the maximum frame is ignored, and SMAP waits for new images).</w:t>
       </w:r>
     </w:p>
     <w:p>
@@ -388,7 +718,6 @@
         </w:numPr>
       </w:pPr>
       <w:r>
-        <w:lastRenderedPageBreak/>
         <w:t xml:space="preserve">By pressing </w:t>
       </w:r>
       <w:r>
@@ -521,7 +850,15 @@
         <w:t>Preview</w:t>
       </w:r>
       <w:r>
-        <w:t>. Found candidate positions are marked with a box, found localizations which pass the filters are marked by a circle.</w:t>
+        <w:t xml:space="preserve">. Found candidate positions are marked with a box, found </w:t>
+      </w:r>
+      <w:proofErr w:type="gramStart"/>
+      <w:r>
+        <w:t>localizations which pass the filters</w:t>
+      </w:r>
+      <w:proofErr w:type="gramEnd"/>
+      <w:r>
+        <w:t xml:space="preserve"> are marked by a circle.</w:t>
       </w:r>
     </w:p>
     <w:p>
@@ -554,7 +891,15 @@
         </w:numPr>
       </w:pPr>
       <w:r>
-        <w:t>The fitted localizations are automatically saved in the base directory of the images with an extension ‘_sml’.</w:t>
+        <w:t>The fitted localizations are automatically saved in the base directory of the images with an extension ‘_</w:t>
+      </w:r>
+      <w:proofErr w:type="spellStart"/>
+      <w:r>
+        <w:t>sml</w:t>
+      </w:r>
+      <w:proofErr w:type="spellEnd"/>
+      <w:r>
+        <w:t>’.</w:t>
       </w:r>
     </w:p>
     <w:p>
@@ -631,7 +976,21 @@
         <w:rPr>
           <w:b/>
         </w:rPr>
-        <w:t>load main batchfile.</w:t>
+        <w:t xml:space="preserve">load main </w:t>
+      </w:r>
+      <w:proofErr w:type="spellStart"/>
+      <w:r>
+        <w:rPr>
+          <w:b/>
+        </w:rPr>
+        <w:t>batchfile</w:t>
+      </w:r>
+      <w:proofErr w:type="spellEnd"/>
+      <w:r>
+        <w:rPr>
+          <w:b/>
+        </w:rPr>
+        <w:t>.</w:t>
       </w:r>
       <w:r>
         <w:t xml:space="preserve"> If </w:t>
@@ -752,7 +1111,31 @@
         <w:t>Load</w:t>
       </w:r>
       <w:r>
-        <w:t xml:space="preserve"> and select a file containing localizations (‘_sml.mat’, but also ‘.csv’). </w:t>
+        <w:t xml:space="preserve"> and select a file containing localizations (‘_</w:t>
+      </w:r>
+      <w:proofErr w:type="spellStart"/>
+      <w:r>
+        <w:t>sml.mat</w:t>
+      </w:r>
+      <w:proofErr w:type="spellEnd"/>
+      <w:r>
+        <w:t>’, but also ‘</w:t>
+      </w:r>
+      <w:proofErr w:type="gramStart"/>
+      <w:r>
+        <w:t>.</w:t>
+      </w:r>
+      <w:proofErr w:type="spellStart"/>
+      <w:r>
+        <w:t>csv</w:t>
+      </w:r>
+      <w:proofErr w:type="spellEnd"/>
+      <w:r>
+        <w:t>’</w:t>
+      </w:r>
+      <w:proofErr w:type="gramEnd"/>
+      <w:r>
+        <w:t xml:space="preserve">). </w:t>
       </w:r>
     </w:p>
     <w:p>
@@ -764,7 +1147,15 @@
         </w:numPr>
       </w:pPr>
       <w:r>
-        <w:t xml:space="preserve">The localizations are automatically grouped (i.e. localizations in adjacent frames stemming from one and the same fluorophore are combined into one localization), using the parameters below (maximum allowd displacement, maximum time in frames the molecule can be dark). Note that also the ungrouped localizations are always available. If you change the parameters, press </w:t>
+        <w:t xml:space="preserve">The localizations are automatically grouped (i.e. localizations in adjacent frames stemming from one and the same fluorophore are combined into one localization), using the parameters below (maximum </w:t>
+      </w:r>
+      <w:proofErr w:type="spellStart"/>
+      <w:r>
+        <w:t>allowd</w:t>
+      </w:r>
+      <w:proofErr w:type="spellEnd"/>
+      <w:r>
+        <w:t xml:space="preserve"> displacement, maximum time in frames the molecule can be dark). Note that also the ungrouped localizations are always available. If you change the parameters, press </w:t>
       </w:r>
       <w:r>
         <w:rPr>
@@ -794,7 +1185,11 @@
         <w:t>Render</w:t>
       </w:r>
       <w:r>
-        <w:t xml:space="preserve"> tab is opened and an overview image is displayed. By clicking in the overview image or pressing </w:t>
+        <w:t xml:space="preserve"> tab is opened and an overview image is displayed. </w:t>
+      </w:r>
+      <w:proofErr w:type="gramStart"/>
+      <w:r>
+        <w:t xml:space="preserve">By clicking in the overview image or pressing </w:t>
       </w:r>
       <w:r>
         <w:rPr>
@@ -803,7 +1198,11 @@
         <w:t>Reconstruct</w:t>
       </w:r>
       <w:r>
-        <w:t xml:space="preserve">, the superresolution image is calculated. </w:t>
+        <w:t>, the superresolution image is calculated</w:t>
+      </w:r>
+      <w:proofErr w:type="gramEnd"/>
+      <w:r>
+        <w:t xml:space="preserve">. </w:t>
       </w:r>
     </w:p>
     <w:p>
@@ -861,8 +1260,21 @@
           <w:numId w:val="21"/>
         </w:numPr>
       </w:pPr>
-      <w:r>
-        <w:t>by setting the pixelsize in the Format GUI (or use the mouse wheel to zoom in and out). Use pre-defined pixel sizes.</w:t>
+      <w:proofErr w:type="gramStart"/>
+      <w:r>
+        <w:t>by</w:t>
+      </w:r>
+      <w:proofErr w:type="gramEnd"/>
+      <w:r>
+        <w:t xml:space="preserve"> setting the </w:t>
+      </w:r>
+      <w:proofErr w:type="spellStart"/>
+      <w:r>
+        <w:t>pixelsize</w:t>
+      </w:r>
+      <w:proofErr w:type="spellEnd"/>
+      <w:r>
+        <w:t xml:space="preserve"> in the Format GUI (or use the mouse wheel to zoom in and out). Use pre-defined pixel sizes.</w:t>
       </w:r>
     </w:p>
     <w:p>
@@ -886,7 +1298,15 @@
         </w:numPr>
       </w:pPr>
       <w:r>
-        <w:t>You can move around the superresolution image by clicking on it, then the clicked point will be centered.</w:t>
+        <w:t xml:space="preserve">You can move </w:t>
+      </w:r>
+      <w:proofErr w:type="gramStart"/>
+      <w:r>
+        <w:t>around</w:t>
+      </w:r>
+      <w:proofErr w:type="gramEnd"/>
+      <w:r>
+        <w:t xml:space="preserve"> the superresolution image by clicking on it, then the clicked point will be centered.</w:t>
       </w:r>
     </w:p>
     <w:p>
@@ -980,8 +1400,21 @@
         </w:rPr>
         <w:t>+</w:t>
       </w:r>
-      <w:r>
-        <w:t>) which are overlayed in the superresolution image.</w:t>
+      <w:proofErr w:type="gramStart"/>
+      <w:r>
+        <w:t>) which</w:t>
+      </w:r>
+      <w:proofErr w:type="gramEnd"/>
+      <w:r>
+        <w:t xml:space="preserve"> are </w:t>
+      </w:r>
+      <w:proofErr w:type="spellStart"/>
+      <w:r>
+        <w:t>overlayed</w:t>
+      </w:r>
+      <w:proofErr w:type="spellEnd"/>
+      <w:r>
+        <w:t xml:space="preserve"> in the superresolution image.</w:t>
       </w:r>
     </w:p>
     <w:p>
@@ -1017,7 +1450,15 @@
         </w:numPr>
       </w:pPr>
       <w:r>
-        <w:t>Select the renderer: Gauss, histogram, diffraction limited reconstruction or Other (external renderer).</w:t>
+        <w:t xml:space="preserve">Select the renderer: Gauss, histogram, diffraction limited reconstruction or </w:t>
+      </w:r>
+      <w:proofErr w:type="gramStart"/>
+      <w:r>
+        <w:t>Other</w:t>
+      </w:r>
+      <w:proofErr w:type="gramEnd"/>
+      <w:r>
+        <w:t xml:space="preserve"> (external renderer).</w:t>
       </w:r>
       <w:r>
         <w:t xml:space="preserve"> In case you have attached a Tiff image to the data, you can choose here to display it.</w:t>
@@ -1032,7 +1473,15 @@
         </w:numPr>
       </w:pPr>
       <w:r>
-        <w:t>Select Color coding: Normal uses the value of the reconstructed image for coloring, but you can also color the image according to the z-coordinates or any other field (property) of the localizations.</w:t>
+        <w:t xml:space="preserve">Select </w:t>
+      </w:r>
+      <w:proofErr w:type="gramStart"/>
+      <w:r>
+        <w:t>Color coding</w:t>
+      </w:r>
+      <w:proofErr w:type="gramEnd"/>
+      <w:r>
+        <w:t>: Normal uses the value of the reconstructed image for coloring, but you can also color the image according to the z-coordinates or any other field (property) of the localizations.</w:t>
       </w:r>
     </w:p>
     <w:p>
@@ -1065,7 +1514,23 @@
         <w:t xml:space="preserve">The </w:t>
       </w:r>
       <w:r>
-        <w:t>values on c-range determine the range of the paramters used for coloring which are mapped onto the entire LUT.</w:t>
+        <w:t xml:space="preserve">values on c-range determine the range of the </w:t>
+      </w:r>
+      <w:proofErr w:type="spellStart"/>
+      <w:r>
+        <w:t>paramters</w:t>
+      </w:r>
+      <w:proofErr w:type="spellEnd"/>
+      <w:r>
+        <w:t xml:space="preserve"> used for </w:t>
+      </w:r>
+      <w:proofErr w:type="gramStart"/>
+      <w:r>
+        <w:t>coloring which</w:t>
+      </w:r>
+      <w:proofErr w:type="gramEnd"/>
+      <w:r>
+        <w:t xml:space="preserve"> are mapped onto the entire LUT.</w:t>
       </w:r>
       <w:r>
         <w:t xml:space="preserve"> Use </w:t>
@@ -1121,14 +1586,24 @@
       <w:r>
         <w:t xml:space="preserve"> intensities, or the fraction of pixels to be not saturated (</w:t>
       </w:r>
+      <w:proofErr w:type="spellStart"/>
       <w:r>
         <w:rPr>
           <w:b/>
         </w:rPr>
         <w:t>quantile</w:t>
       </w:r>
-      <w:r>
-        <w:t>). The quantile parameter can be between 0 and 1 (typically: 0.995) or a negative number Q (typically -3.5). Then the fraction 10^Q is not saturated.</w:t>
+      <w:proofErr w:type="spellEnd"/>
+      <w:r>
+        <w:t xml:space="preserve">). The </w:t>
+      </w:r>
+      <w:proofErr w:type="spellStart"/>
+      <w:r>
+        <w:t>quantile</w:t>
+      </w:r>
+      <w:proofErr w:type="spellEnd"/>
+      <w:r>
+        <w:t xml:space="preserve"> parameter can be between 0 and 1 (typically: 0.995) or a negative number Q (typically -3.5). Then the fraction 10^Q is not saturated.</w:t>
       </w:r>
     </w:p>
     <w:p>
@@ -1173,7 +1648,26 @@
         </w:numPr>
       </w:pPr>
       <w:r>
-        <w:t>Shift x,y shifts the image, this can be used to correct for shifts between images.</w:t>
+        <w:t xml:space="preserve">Shift </w:t>
+      </w:r>
+      <w:proofErr w:type="spellStart"/>
+      <w:r>
+        <w:t>x</w:t>
+      </w:r>
+      <w:proofErr w:type="gramStart"/>
+      <w:r>
+        <w:t>,y</w:t>
+      </w:r>
+      <w:proofErr w:type="spellEnd"/>
+      <w:proofErr w:type="gramEnd"/>
+      <w:r>
+        <w:t xml:space="preserve"> shifts the image</w:t>
+      </w:r>
+      <w:r>
+        <w:t xml:space="preserve"> in the associated layer</w:t>
+      </w:r>
+      <w:r>
+        <w:t>, this can be used to correct for shifts between images.</w:t>
       </w:r>
     </w:p>
     <w:p>
@@ -1203,7 +1697,19 @@
         <w:t>shift</w:t>
       </w:r>
       <w:r>
-        <w:t xml:space="preserve"> you can save the current settings. Pressing it without shift, loads the settings.</w:t>
+        <w:t xml:space="preserve"> you can save the current settings</w:t>
+      </w:r>
+      <w:r>
+        <w:t xml:space="preserve"> of the Layer</w:t>
+      </w:r>
+      <w:r>
+        <w:t xml:space="preserve">. Pressing it without shift, loads </w:t>
+      </w:r>
+      <w:r>
+        <w:t>those</w:t>
+      </w:r>
+      <w:r>
+        <w:t xml:space="preserve"> settings.</w:t>
       </w:r>
     </w:p>
     <w:p>
@@ -1265,7 +1771,23 @@
         <w:t>Layer</w:t>
       </w:r>
       <w:r>
-        <w:t xml:space="preserve"> corresponding to the specific field (locp, frame, PSF, locprec z, z)</w:t>
+        <w:t xml:space="preserve"> corresponding to the specific field (</w:t>
+      </w:r>
+      <w:proofErr w:type="spellStart"/>
+      <w:r>
+        <w:t>locp</w:t>
+      </w:r>
+      <w:proofErr w:type="spellEnd"/>
+      <w:r>
+        <w:t xml:space="preserve">, frame, PSF, </w:t>
+      </w:r>
+      <w:proofErr w:type="spellStart"/>
+      <w:r>
+        <w:t>locprec</w:t>
+      </w:r>
+      <w:proofErr w:type="spellEnd"/>
+      <w:r>
+        <w:t xml:space="preserve"> z, z)</w:t>
       </w:r>
     </w:p>
     <w:p>
@@ -1353,7 +1875,15 @@
         <w:t xml:space="preserve">File </w:t>
       </w:r>
       <w:r>
-        <w:t xml:space="preserve">tab you can select what to save (localizations, settings, Tif images) and press </w:t>
+        <w:t xml:space="preserve">tab you can select what to save (localizations, settings, </w:t>
+      </w:r>
+      <w:proofErr w:type="spellStart"/>
+      <w:r>
+        <w:t>Tif</w:t>
+      </w:r>
+      <w:proofErr w:type="spellEnd"/>
+      <w:r>
+        <w:t xml:space="preserve"> images) and press </w:t>
       </w:r>
       <w:r>
         <w:rPr>
@@ -1374,7 +1904,31 @@
         </w:numPr>
       </w:pPr>
       <w:r>
-        <w:t xml:space="preserve">When saving localizations (as ‘_sml.mat’ or ‘.csv’) you can check </w:t>
+        <w:t>When saving localizations (as ‘_</w:t>
+      </w:r>
+      <w:proofErr w:type="spellStart"/>
+      <w:r>
+        <w:t>sml.mat</w:t>
+      </w:r>
+      <w:proofErr w:type="spellEnd"/>
+      <w:r>
+        <w:t>’ or ‘</w:t>
+      </w:r>
+      <w:proofErr w:type="gramStart"/>
+      <w:r>
+        <w:t>.</w:t>
+      </w:r>
+      <w:proofErr w:type="spellStart"/>
+      <w:r>
+        <w:t>csv</w:t>
+      </w:r>
+      <w:proofErr w:type="spellEnd"/>
+      <w:r>
+        <w:t>’</w:t>
+      </w:r>
+      <w:proofErr w:type="gramEnd"/>
+      <w:r>
+        <w:t xml:space="preserve">) you can check </w:t>
       </w:r>
       <w:r>
         <w:rPr>
@@ -1396,7 +1950,15 @@
     </w:p>
     <w:p>
       <w:r>
-        <w:t>The ROI manager allows for simple automated, semi-automated or manual selection of ROIs which can be then annotated, sorted and run through an evaluation pipeline. The results of this evaluation can then be statistically analyzed.</w:t>
+        <w:t xml:space="preserve">The ROI manager allows for simple automated, semi-automated or manual selection of </w:t>
+      </w:r>
+      <w:proofErr w:type="gramStart"/>
+      <w:r>
+        <w:t>ROIs which</w:t>
+      </w:r>
+      <w:proofErr w:type="gramEnd"/>
+      <w:r>
+        <w:t xml:space="preserve"> can be then annotated, sorted and run through an evaluation pipeline. The results of this evaluation can then be statistically analyzed.</w:t>
       </w:r>
     </w:p>
     <w:p>
@@ -1455,7 +2017,15 @@
         </w:numPr>
       </w:pPr>
       <w:r>
-        <w:t xml:space="preserve">You find fields in which the whole file, a part of the file (called cell) or a ROI are shown, as well as lists for the selected ROIs. The file list is linked to the file list of the </w:t>
+        <w:t xml:space="preserve">You find fields in which the whole </w:t>
+      </w:r>
+      <w:proofErr w:type="gramStart"/>
+      <w:r>
+        <w:t>file, a part of the file (called cell) or a ROI are</w:t>
+      </w:r>
+      <w:proofErr w:type="gramEnd"/>
+      <w:r>
+        <w:t xml:space="preserve"> shown, as well as lists for the selected ROIs. The file list is linked to the file list of the </w:t>
       </w:r>
       <w:r>
         <w:rPr>
@@ -1476,7 +2046,23 @@
         </w:numPr>
       </w:pPr>
       <w:r>
-        <w:t>You can define the pixelsize for reconstruction and the FoV for the cells and sites (regions around the ROIs), as well as the ROI size itself.</w:t>
+        <w:t xml:space="preserve">You can define the </w:t>
+      </w:r>
+      <w:proofErr w:type="spellStart"/>
+      <w:r>
+        <w:t>pixelsize</w:t>
+      </w:r>
+      <w:proofErr w:type="spellEnd"/>
+      <w:r>
+        <w:t xml:space="preserve"> for reconstruction and the </w:t>
+      </w:r>
+      <w:proofErr w:type="spellStart"/>
+      <w:r>
+        <w:t>FoV</w:t>
+      </w:r>
+      <w:proofErr w:type="spellEnd"/>
+      <w:r>
+        <w:t xml:space="preserve"> for the cells and sites (regions around the ROIs), as well as the ROI size itself.</w:t>
       </w:r>
     </w:p>
     <w:p>
@@ -1520,11 +2106,19 @@
       <w:r>
         <w:t xml:space="preserve">By clicking on an item in a list in the </w:t>
       </w:r>
-      <w:r>
-        <w:rPr>
-          <w:b/>
-        </w:rPr>
-        <w:t>Roi manager</w:t>
+      <w:proofErr w:type="spellStart"/>
+      <w:r>
+        <w:rPr>
+          <w:b/>
+        </w:rPr>
+        <w:t>Roi</w:t>
+      </w:r>
+      <w:proofErr w:type="spellEnd"/>
+      <w:r>
+        <w:rPr>
+          <w:b/>
+        </w:rPr>
+        <w:t xml:space="preserve"> manager</w:t>
       </w:r>
       <w:r>
         <w:t xml:space="preserve"> you can select and draw it.</w:t>
@@ -1539,7 +2133,15 @@
         </w:numPr>
       </w:pPr>
       <w:r>
-        <w:t xml:space="preserve">For fast scrolling through sites, the reconstructions are saved. Therefore, if you change any parameters (e.g. size of the FoV, or render parameters in the </w:t>
+        <w:t xml:space="preserve">For fast scrolling through sites, the reconstructions are saved. Therefore, if you change any parameters (e.g. size of the </w:t>
+      </w:r>
+      <w:proofErr w:type="spellStart"/>
+      <w:r>
+        <w:t>FoV</w:t>
+      </w:r>
+      <w:proofErr w:type="spellEnd"/>
+      <w:r>
+        <w:t xml:space="preserve">, or render parameters in the </w:t>
       </w:r>
       <w:r>
         <w:rPr>
@@ -1587,7 +2189,15 @@
         </w:numPr>
       </w:pPr>
       <w:r>
-        <w:t xml:space="preserve">By left-clicking in the File image you can select a cell. Add it with the </w:t>
+        <w:t xml:space="preserve">By </w:t>
+      </w:r>
+      <w:proofErr w:type="gramStart"/>
+      <w:r>
+        <w:t>left-clicking</w:t>
+      </w:r>
+      <w:proofErr w:type="gramEnd"/>
+      <w:r>
+        <w:t xml:space="preserve"> in the File image you can select a cell. Add it with the </w:t>
       </w:r>
       <w:r>
         <w:rPr>
@@ -1596,7 +2206,23 @@
         <w:t>+</w:t>
       </w:r>
       <w:r>
-        <w:t xml:space="preserve"> button above the cell image to the list. You can move a cell by right-clicking in the cell image. The cell will be centered around that spot.</w:t>
+        <w:t xml:space="preserve"> button above the cell image to the list. You can move a cell by </w:t>
+      </w:r>
+      <w:proofErr w:type="gramStart"/>
+      <w:r>
+        <w:t>right-clicking</w:t>
+      </w:r>
+      <w:proofErr w:type="gramEnd"/>
+      <w:r>
+        <w:t xml:space="preserve"> in the cell image. The cell will be centered </w:t>
+      </w:r>
+      <w:proofErr w:type="gramStart"/>
+      <w:r>
+        <w:t>around</w:t>
+      </w:r>
+      <w:proofErr w:type="gramEnd"/>
+      <w:r>
+        <w:t xml:space="preserve"> that spot.</w:t>
       </w:r>
     </w:p>
     <w:p>
@@ -1617,7 +2243,15 @@
         <w:t>+</w:t>
       </w:r>
       <w:r>
-        <w:t xml:space="preserve"> button, and move it by right-clicking in it.</w:t>
+        <w:t xml:space="preserve"> button, and move it by </w:t>
+      </w:r>
+      <w:proofErr w:type="gramStart"/>
+      <w:r>
+        <w:t>right-clicking</w:t>
+      </w:r>
+      <w:proofErr w:type="gramEnd"/>
+      <w:r>
+        <w:t xml:space="preserve"> in it.</w:t>
       </w:r>
     </w:p>
     <w:p>
@@ -1646,7 +2280,15 @@
         <w:pStyle w:val="Heading2"/>
       </w:pPr>
       <w:r>
-        <w:t>Annotate ROis manually</w:t>
+        <w:t xml:space="preserve">Annotate </w:t>
+      </w:r>
+      <w:proofErr w:type="spellStart"/>
+      <w:r>
+        <w:t>ROis</w:t>
+      </w:r>
+      <w:proofErr w:type="spellEnd"/>
+      <w:r>
+        <w:t xml:space="preserve"> manually</w:t>
       </w:r>
     </w:p>
     <w:p>
@@ -1789,7 +2431,15 @@
         </w:numPr>
       </w:pPr>
       <w:r>
-        <w:t xml:space="preserve">Select the parameter which is used for sorting. </w:t>
+        <w:t xml:space="preserve">Select the </w:t>
+      </w:r>
+      <w:proofErr w:type="gramStart"/>
+      <w:r>
+        <w:t>parameter which</w:t>
+      </w:r>
+      <w:proofErr w:type="gramEnd"/>
+      <w:r>
+        <w:t xml:space="preserve"> is used for sorting. </w:t>
       </w:r>
     </w:p>
     <w:p>
@@ -1813,7 +2463,15 @@
         </w:numPr>
       </w:pPr>
       <w:r>
-        <w:t>Statistics: Number of photons, PSF size etc…</w:t>
+        <w:t xml:space="preserve">Statistics: Number of photons, PSF size </w:t>
+      </w:r>
+      <w:proofErr w:type="spellStart"/>
+      <w:r>
+        <w:t>etc</w:t>
+      </w:r>
+      <w:proofErr w:type="spellEnd"/>
+      <w:r>
+        <w:t>…</w:t>
       </w:r>
     </w:p>
     <w:p>
@@ -1920,7 +2578,15 @@
         <w:t>ROIs/Evaluation</w:t>
       </w:r>
       <w:r>
-        <w:t xml:space="preserve"> you can select several evaluation processors which evaluate each site and return results, which are then saved with the ROIs.</w:t>
+        <w:t xml:space="preserve"> you can select several evaluation </w:t>
+      </w:r>
+      <w:proofErr w:type="gramStart"/>
+      <w:r>
+        <w:t>processors which</w:t>
+      </w:r>
+      <w:proofErr w:type="gramEnd"/>
+      <w:r>
+        <w:t xml:space="preserve"> evaluate each site and return results, which are then saved with the ROIs.</w:t>
       </w:r>
       <w:r>
         <w:t xml:space="preserve"> </w:t>
@@ -1977,7 +2643,15 @@
         </w:numPr>
       </w:pPr>
       <w:r>
-        <w:t xml:space="preserve">Clicking on a module in the list opens its GUI on the right. You can adjust paramters here and run the evaluation with </w:t>
+        <w:t xml:space="preserve">Clicking on a module in the list opens its GUI on the right. You can adjust </w:t>
+      </w:r>
+      <w:proofErr w:type="spellStart"/>
+      <w:r>
+        <w:t>paramters</w:t>
+      </w:r>
+      <w:proofErr w:type="spellEnd"/>
+      <w:r>
+        <w:t xml:space="preserve"> here and run the evaluation with </w:t>
       </w:r>
       <w:r>
         <w:rPr>
@@ -2109,7 +2783,11 @@
         <w:t>Plugins</w:t>
       </w:r>
       <w:r>
-        <w:t xml:space="preserve"> menu. A selection of regularly used plugins can be found in the </w:t>
+        <w:t xml:space="preserve"> menu. A selection of regularly used plugins can be found in </w:t>
+      </w:r>
+      <w:proofErr w:type="gramStart"/>
+      <w:r>
+        <w:t xml:space="preserve">the </w:t>
       </w:r>
       <w:r>
         <w:t xml:space="preserve"> </w:t>
@@ -2117,6 +2795,7 @@
       <w:r>
         <w:t>Analyze</w:t>
       </w:r>
+      <w:proofErr w:type="gramEnd"/>
       <w:r>
         <w:t xml:space="preserve"> and</w:t>
       </w:r>
@@ -2130,7 +2809,15 @@
         <w:t xml:space="preserve">Process </w:t>
       </w:r>
       <w:r>
-        <w:t xml:space="preserve">tab in subtabs (configurable). </w:t>
+        <w:t xml:space="preserve">tab in </w:t>
+      </w:r>
+      <w:proofErr w:type="spellStart"/>
+      <w:r>
+        <w:t>subtabs</w:t>
+      </w:r>
+      <w:proofErr w:type="spellEnd"/>
+      <w:r>
+        <w:t xml:space="preserve"> (configurable). </w:t>
       </w:r>
     </w:p>
     <w:p>
@@ -2162,12 +2849,14 @@
       <w:r>
         <w:t xml:space="preserve">With </w:t>
       </w:r>
+      <w:proofErr w:type="spellStart"/>
       <w:r>
         <w:rPr>
           <w:b/>
         </w:rPr>
         <w:t>showresults</w:t>
       </w:r>
+      <w:proofErr w:type="spellEnd"/>
       <w:r>
         <w:t xml:space="preserve"> you can toggle the window with the output of the module on and off.</w:t>
       </w:r>
@@ -2189,8 +2878,6 @@
       <w:r>
         <w:t xml:space="preserve"> displays a description text of the module in the results window.</w:t>
       </w:r>
-      <w:bookmarkStart w:id="0" w:name="_GoBack"/>
-      <w:bookmarkEnd w:id="0"/>
     </w:p>
     <w:p>
       <w:pPr>
@@ -2215,12 +2902,14 @@
         </w:rPr>
         <w:t>Process/drift/</w:t>
       </w:r>
+      <w:proofErr w:type="spellStart"/>
       <w:r>
         <w:rPr>
           <w:i/>
         </w:rPr>
         <w:t>driftcorrection</w:t>
       </w:r>
+      <w:proofErr w:type="spellEnd"/>
     </w:p>
     <w:p>
       <w:pPr>
@@ -2234,7 +2923,15 @@
         <w:t>Drift</w:t>
       </w:r>
       <w:r>
-        <w:t xml:space="preserve"> correction based on the localizations, but works also very well in case fidutial markers are present (in that case render the image ungrouped).</w:t>
+        <w:t xml:space="preserve"> correction based on the localizations, but works also very well in case </w:t>
+      </w:r>
+      <w:proofErr w:type="spellStart"/>
+      <w:r>
+        <w:t>fidutial</w:t>
+      </w:r>
+      <w:proofErr w:type="spellEnd"/>
+      <w:r>
+        <w:t xml:space="preserve"> markers are present (in that case render the image ungrouped).</w:t>
       </w:r>
     </w:p>
     <w:p>
@@ -2246,7 +2943,23 @@
         </w:numPr>
       </w:pPr>
       <w:r>
-        <w:t>Select paramters to render a large part of the image. Only the FoV of the superresolution image is used for drift correction.</w:t>
+        <w:t xml:space="preserve">Select </w:t>
+      </w:r>
+      <w:proofErr w:type="spellStart"/>
+      <w:r>
+        <w:t>paramters</w:t>
+      </w:r>
+      <w:proofErr w:type="spellEnd"/>
+      <w:r>
+        <w:t xml:space="preserve"> to render a large part of the image. Only the </w:t>
+      </w:r>
+      <w:proofErr w:type="spellStart"/>
+      <w:r>
+        <w:t>FoV</w:t>
+      </w:r>
+      <w:proofErr w:type="spellEnd"/>
+      <w:r>
+        <w:t xml:space="preserve"> of the superresolution image is used for drift correction.</w:t>
       </w:r>
     </w:p>
     <w:p>
@@ -2276,8 +2989,16 @@
         <w:rPr>
           <w:b/>
         </w:rPr>
-        <w:t>Reference is last frame</w:t>
-      </w:r>
+        <w:t xml:space="preserve">Reference is last </w:t>
+      </w:r>
+      <w:proofErr w:type="gramStart"/>
+      <w:r>
+        <w:rPr>
+          <w:b/>
+        </w:rPr>
+        <w:t>frame</w:t>
+      </w:r>
+      <w:proofErr w:type="gramEnd"/>
       <w:r>
         <w:rPr>
           <w:b/>
@@ -2318,7 +3039,15 @@
         </w:numPr>
       </w:pPr>
       <w:r>
-        <w:t>The drift-corrected localizations are automatically saved as ‘_driftc_sml.mat’ files.</w:t>
+        <w:t>The drift-corrected localizations are automatically saved as ‘_</w:t>
+      </w:r>
+      <w:proofErr w:type="spellStart"/>
+      <w:r>
+        <w:t>driftc_sml.mat</w:t>
+      </w:r>
+      <w:proofErr w:type="spellEnd"/>
+      <w:r>
+        <w:t>’ files.</w:t>
       </w:r>
     </w:p>
     <w:p>
@@ -2369,10 +3098,37 @@
         <w:rPr>
           <w:b/>
         </w:rPr>
-        <w:t xml:space="preserve">use Roi </w:t>
-      </w:r>
-      <w:r>
-        <w:t xml:space="preserve"> is checked, only the localizations in the current ROI /FoV are evaluated.</w:t>
+        <w:t xml:space="preserve">use </w:t>
+      </w:r>
+      <w:proofErr w:type="spellStart"/>
+      <w:proofErr w:type="gramStart"/>
+      <w:r>
+        <w:rPr>
+          <w:b/>
+        </w:rPr>
+        <w:t>Roi</w:t>
+      </w:r>
+      <w:proofErr w:type="spellEnd"/>
+      <w:r>
+        <w:rPr>
+          <w:b/>
+        </w:rPr>
+        <w:t xml:space="preserve"> </w:t>
+      </w:r>
+      <w:r>
+        <w:t xml:space="preserve"> is</w:t>
+      </w:r>
+      <w:proofErr w:type="gramEnd"/>
+      <w:r>
+        <w:t xml:space="preserve"> checked, only the localizations in the current ROI /</w:t>
+      </w:r>
+      <w:proofErr w:type="spellStart"/>
+      <w:r>
+        <w:t>FoV</w:t>
+      </w:r>
+      <w:proofErr w:type="spellEnd"/>
+      <w:r>
+        <w:t xml:space="preserve"> are evaluated.</w:t>
       </w:r>
     </w:p>
     <w:p>
@@ -2393,7 +3149,15 @@
         <w:t>use layers/filters</w:t>
       </w:r>
       <w:r>
-        <w:t xml:space="preserve"> is checked, each layer is evaluated individually, otherwise statistics for grouped and ungrouped data are shown.</w:t>
+        <w:t xml:space="preserve"> is checked, each layer is evaluated </w:t>
+      </w:r>
+      <w:proofErr w:type="gramStart"/>
+      <w:r>
+        <w:t>individually,</w:t>
+      </w:r>
+      <w:proofErr w:type="gramEnd"/>
+      <w:r>
+        <w:t xml:space="preserve"> otherwise statistics for grouped and ungrouped data are shown.</w:t>
       </w:r>
     </w:p>
     <w:p>
@@ -2443,7 +3207,63 @@
         <w:t>Calculates the FRC resolution according to:</w:t>
       </w:r>
       <w:r>
-        <w:t xml:space="preserve"> R. P. J. Nieuwenhuizen, K. A. Lidke, M. Bates, D. L. Puig, D. Grünwald, S. Stallinga, and B. Rieger, “Measuring image resolution in optical nanoscopy,” Nat Methods, vol. 10, no. 6, pp. 557–562, Apr. 2013.</w:t>
+        <w:t xml:space="preserve"> R. P. J. </w:t>
+      </w:r>
+      <w:proofErr w:type="spellStart"/>
+      <w:r>
+        <w:t>Nieuwenhuizen</w:t>
+      </w:r>
+      <w:proofErr w:type="spellEnd"/>
+      <w:r>
+        <w:t xml:space="preserve">, K. A. </w:t>
+      </w:r>
+      <w:proofErr w:type="spellStart"/>
+      <w:r>
+        <w:t>Lidke</w:t>
+      </w:r>
+      <w:proofErr w:type="spellEnd"/>
+      <w:r>
+        <w:t xml:space="preserve">, M. Bates, D. L. </w:t>
+      </w:r>
+      <w:proofErr w:type="spellStart"/>
+      <w:r>
+        <w:t>Puig</w:t>
+      </w:r>
+      <w:proofErr w:type="spellEnd"/>
+      <w:r>
+        <w:t xml:space="preserve">, D. </w:t>
+      </w:r>
+      <w:proofErr w:type="spellStart"/>
+      <w:r>
+        <w:t>Grünwald</w:t>
+      </w:r>
+      <w:proofErr w:type="spellEnd"/>
+      <w:r>
+        <w:t xml:space="preserve">, S. </w:t>
+      </w:r>
+      <w:proofErr w:type="spellStart"/>
+      <w:r>
+        <w:t>Stallinga</w:t>
+      </w:r>
+      <w:proofErr w:type="spellEnd"/>
+      <w:r>
+        <w:t xml:space="preserve">, and B. </w:t>
+      </w:r>
+      <w:proofErr w:type="spellStart"/>
+      <w:r>
+        <w:t>Rieger</w:t>
+      </w:r>
+      <w:proofErr w:type="spellEnd"/>
+      <w:r>
+        <w:t xml:space="preserve">, “Measuring image resolution in optical </w:t>
+      </w:r>
+      <w:proofErr w:type="spellStart"/>
+      <w:r>
+        <w:t>nanoscopy</w:t>
+      </w:r>
+      <w:proofErr w:type="spellEnd"/>
+      <w:r>
+        <w:t>,” Nat Methods, vol. 10, no. 6, pp. 557–562, Apr. 2013.</w:t>
       </w:r>
     </w:p>
     <w:p>
@@ -2515,10 +3335,34 @@
         <w:rPr>
           <w:b/>
         </w:rPr>
-        <w:t>set pixelsize</w:t>
-      </w:r>
-      <w:r>
-        <w:t xml:space="preserve"> manually, otherwise the current pixelsize of the reconstruction is used.</w:t>
+        <w:t xml:space="preserve">set </w:t>
+      </w:r>
+      <w:proofErr w:type="spellStart"/>
+      <w:r>
+        <w:rPr>
+          <w:b/>
+        </w:rPr>
+        <w:t>pixelsize</w:t>
+      </w:r>
+      <w:proofErr w:type="spellEnd"/>
+      <w:r>
+        <w:t xml:space="preserve"> </w:t>
+      </w:r>
+      <w:proofErr w:type="gramStart"/>
+      <w:r>
+        <w:t>manually,</w:t>
+      </w:r>
+      <w:proofErr w:type="gramEnd"/>
+      <w:r>
+        <w:t xml:space="preserve"> otherwise the current </w:t>
+      </w:r>
+      <w:proofErr w:type="spellStart"/>
+      <w:r>
+        <w:t>pixelsize</w:t>
+      </w:r>
+      <w:proofErr w:type="spellEnd"/>
+      <w:r>
+        <w:t xml:space="preserve"> of the reconstruction is used.</w:t>
       </w:r>
     </w:p>
     <w:p>
@@ -2542,7 +3386,31 @@
         </w:numPr>
       </w:pPr>
       <w:r>
-        <w:t xml:space="preserve">When the sideview window is selected you can use key shortcuts to translate, rotate (command / strg) or zoom (alt, this changes the size of the ROI). The direction is given by the arrows. The direction perpendicular to the screen can be accessed with the ‘.’ and ‘,’ keys. </w:t>
+        <w:t xml:space="preserve">When the </w:t>
+      </w:r>
+      <w:proofErr w:type="spellStart"/>
+      <w:r>
+        <w:t>sideview</w:t>
+      </w:r>
+      <w:proofErr w:type="spellEnd"/>
+      <w:r>
+        <w:t xml:space="preserve"> window is selected you can use key shortcuts to translate, rotate (command / </w:t>
+      </w:r>
+      <w:proofErr w:type="spellStart"/>
+      <w:r>
+        <w:t>strg</w:t>
+      </w:r>
+      <w:proofErr w:type="spellEnd"/>
+      <w:r>
+        <w:t xml:space="preserve">) or zoom (alt, this changes the size of the ROI). The </w:t>
+      </w:r>
+      <w:proofErr w:type="gramStart"/>
+      <w:r>
+        <w:t>direction is given by the arrows</w:t>
+      </w:r>
+      <w:proofErr w:type="gramEnd"/>
+      <w:r>
+        <w:t xml:space="preserve">. The direction perpendicular to the screen can be accessed with the ‘.’ and ‘,’ keys. </w:t>
       </w:r>
     </w:p>
     <w:p>
@@ -2615,7 +3483,7 @@
 </file>
 
 <file path=word/numbering.xml><?xml version="1.0" encoding="utf-8"?>
-<w:numbering xmlns:wpc="http://schemas.microsoft.com/office/word/2010/wordprocessingCanvas" xmlns:mo="http://schemas.microsoft.com/office/mac/office/2008/main" xmlns:mc="http://schemas.openxmlformats.org/markup-compatibility/2006" xmlns:mv="urn:schemas-microsoft-com:mac:vml" xmlns:o="urn:schemas-microsoft-com:office:office" xmlns:r="http://schemas.openxmlformats.org/officeDocument/2006/relationships" xmlns:m="http://schemas.openxmlformats.org/officeDocument/2006/math" xmlns:v="urn:schemas-microsoft-com:vml" xmlns:wp14="http://schemas.microsoft.com/office/word/2010/wordprocessingDrawing" xmlns:wp="http://schemas.openxmlformats.org/drawingml/2006/wordprocessingDrawing" xmlns:w10="urn:schemas-microsoft-com:office:word" xmlns:w="http://schemas.openxmlformats.org/wordprocessingml/2006/main" xmlns:w14="http://schemas.microsoft.com/office/word/2010/wordml" xmlns:w15="http://schemas.microsoft.com/office/word/2012/wordml" xmlns:wpg="http://schemas.microsoft.com/office/word/2010/wordprocessingGroup" xmlns:wpi="http://schemas.microsoft.com/office/word/2010/wordprocessingInk" xmlns:wne="http://schemas.microsoft.com/office/word/2006/wordml" xmlns:wps="http://schemas.microsoft.com/office/word/2010/wordprocessingShape" mc:Ignorable="w14 w15 wp14">
+<w:numbering xmlns:wpc="http://schemas.microsoft.com/office/word/2010/wordprocessingCanvas" xmlns:mo="http://schemas.microsoft.com/office/mac/office/2008/main" xmlns:mc="http://schemas.openxmlformats.org/markup-compatibility/2006" xmlns:mv="urn:schemas-microsoft-com:mac:vml" xmlns:o="urn:schemas-microsoft-com:office:office" xmlns:r="http://schemas.openxmlformats.org/officeDocument/2006/relationships" xmlns:m="http://schemas.openxmlformats.org/officeDocument/2006/math" xmlns:v="urn:schemas-microsoft-com:vml" xmlns:wp14="http://schemas.microsoft.com/office/word/2010/wordprocessingDrawing" xmlns:wp="http://schemas.openxmlformats.org/drawingml/2006/wordprocessingDrawing" xmlns:w10="urn:schemas-microsoft-com:office:word" xmlns:w="http://schemas.openxmlformats.org/wordprocessingml/2006/main" xmlns:w14="http://schemas.microsoft.com/office/word/2010/wordml" xmlns:wpg="http://schemas.microsoft.com/office/word/2010/wordprocessingGroup" xmlns:wpi="http://schemas.microsoft.com/office/word/2010/wordprocessingInk" xmlns:wne="http://schemas.microsoft.com/office/word/2006/wordml" xmlns:wps="http://schemas.microsoft.com/office/word/2010/wordprocessingShape" mc:Ignorable="w14 wp14">
   <w:abstractNum w:abstractNumId="0">
     <w:nsid w:val="07980623"/>
     <w:multiLevelType w:val="hybridMultilevel"/>
@@ -6310,7 +7178,7 @@
 </file>
 
 <file path=word/styles.xml><?xml version="1.0" encoding="utf-8"?>
-<w:styles xmlns:mc="http://schemas.openxmlformats.org/markup-compatibility/2006" xmlns:r="http://schemas.openxmlformats.org/officeDocument/2006/relationships" xmlns:w="http://schemas.openxmlformats.org/wordprocessingml/2006/main" xmlns:w14="http://schemas.microsoft.com/office/word/2010/wordml" xmlns:w15="http://schemas.microsoft.com/office/word/2012/wordml" mc:Ignorable="w14 w15">
+<w:styles xmlns:mc="http://schemas.openxmlformats.org/markup-compatibility/2006" xmlns:r="http://schemas.openxmlformats.org/officeDocument/2006/relationships" xmlns:w="http://schemas.openxmlformats.org/wordprocessingml/2006/main" xmlns:w14="http://schemas.microsoft.com/office/word/2010/wordml" mc:Ignorable="w14">
   <w:docDefaults>
     <w:rPrDefault>
       <w:rPr>
@@ -6322,387 +7190,144 @@
     </w:rPrDefault>
     <w:pPrDefault/>
   </w:docDefaults>
-  <w:latentStyles w:defLockedState="0" w:defUIPriority="99" w:defSemiHidden="0" w:defUnhideWhenUsed="0" w:defQFormat="0" w:count="380">
-    <w:lsdException w:name="Normal" w:uiPriority="0" w:qFormat="1"/>
-    <w:lsdException w:name="heading 1" w:uiPriority="9" w:qFormat="1"/>
-    <w:lsdException w:name="heading 2" w:semiHidden="1" w:uiPriority="9" w:unhideWhenUsed="1" w:qFormat="1"/>
-    <w:lsdException w:name="heading 3" w:semiHidden="1" w:uiPriority="9" w:unhideWhenUsed="1" w:qFormat="1"/>
-    <w:lsdException w:name="heading 4" w:semiHidden="1" w:uiPriority="9" w:unhideWhenUsed="1" w:qFormat="1"/>
-    <w:lsdException w:name="heading 5" w:semiHidden="1" w:uiPriority="9" w:unhideWhenUsed="1" w:qFormat="1"/>
-    <w:lsdException w:name="heading 6" w:semiHidden="1" w:uiPriority="9" w:unhideWhenUsed="1" w:qFormat="1"/>
-    <w:lsdException w:name="heading 7" w:semiHidden="1" w:uiPriority="9" w:unhideWhenUsed="1" w:qFormat="1"/>
-    <w:lsdException w:name="heading 8" w:semiHidden="1" w:uiPriority="9" w:unhideWhenUsed="1" w:qFormat="1"/>
-    <w:lsdException w:name="heading 9" w:semiHidden="1" w:uiPriority="9" w:unhideWhenUsed="1" w:qFormat="1"/>
-    <w:lsdException w:name="index 1" w:semiHidden="1" w:unhideWhenUsed="1"/>
-    <w:lsdException w:name="index 2" w:semiHidden="1" w:unhideWhenUsed="1"/>
-    <w:lsdException w:name="index 3" w:semiHidden="1" w:unhideWhenUsed="1"/>
-    <w:lsdException w:name="index 4" w:semiHidden="1" w:unhideWhenUsed="1"/>
-    <w:lsdException w:name="index 5" w:semiHidden="1" w:unhideWhenUsed="1"/>
-    <w:lsdException w:name="index 6" w:semiHidden="1" w:unhideWhenUsed="1"/>
-    <w:lsdException w:name="index 7" w:semiHidden="1" w:unhideWhenUsed="1"/>
-    <w:lsdException w:name="index 8" w:semiHidden="1" w:unhideWhenUsed="1"/>
-    <w:lsdException w:name="index 9" w:semiHidden="1" w:unhideWhenUsed="1"/>
-    <w:lsdException w:name="toc 1" w:semiHidden="1" w:uiPriority="39" w:unhideWhenUsed="1"/>
-    <w:lsdException w:name="toc 2" w:semiHidden="1" w:uiPriority="39" w:unhideWhenUsed="1"/>
-    <w:lsdException w:name="toc 3" w:semiHidden="1" w:uiPriority="39" w:unhideWhenUsed="1"/>
-    <w:lsdException w:name="toc 4" w:semiHidden="1" w:uiPriority="39" w:unhideWhenUsed="1"/>
-    <w:lsdException w:name="toc 5" w:semiHidden="1" w:uiPriority="39" w:unhideWhenUsed="1"/>
-    <w:lsdException w:name="toc 6" w:semiHidden="1" w:uiPriority="39" w:unhideWhenUsed="1"/>
-    <w:lsdException w:name="toc 7" w:semiHidden="1" w:uiPriority="39" w:unhideWhenUsed="1"/>
-    <w:lsdException w:name="toc 8" w:semiHidden="1" w:uiPriority="39" w:unhideWhenUsed="1"/>
-    <w:lsdException w:name="toc 9" w:semiHidden="1" w:uiPriority="39" w:unhideWhenUsed="1"/>
-    <w:lsdException w:name="Normal Indent" w:semiHidden="1" w:unhideWhenUsed="1"/>
-    <w:lsdException w:name="footnote text" w:semiHidden="1" w:unhideWhenUsed="1"/>
-    <w:lsdException w:name="annotation text" w:semiHidden="1" w:unhideWhenUsed="1"/>
-    <w:lsdException w:name="header" w:semiHidden="1" w:unhideWhenUsed="1"/>
-    <w:lsdException w:name="footer" w:semiHidden="1" w:unhideWhenUsed="1"/>
-    <w:lsdException w:name="index heading" w:semiHidden="1" w:unhideWhenUsed="1"/>
-    <w:lsdException w:name="caption" w:semiHidden="1" w:uiPriority="35" w:unhideWhenUsed="1" w:qFormat="1"/>
-    <w:lsdException w:name="table of figures" w:semiHidden="1" w:unhideWhenUsed="1"/>
-    <w:lsdException w:name="envelope address" w:semiHidden="1" w:unhideWhenUsed="1"/>
-    <w:lsdException w:name="envelope return" w:semiHidden="1" w:unhideWhenUsed="1"/>
-    <w:lsdException w:name="footnote reference" w:semiHidden="1" w:unhideWhenUsed="1"/>
-    <w:lsdException w:name="annotation reference" w:semiHidden="1" w:unhideWhenUsed="1"/>
-    <w:lsdException w:name="line number" w:semiHidden="1" w:unhideWhenUsed="1"/>
-    <w:lsdException w:name="page number" w:semiHidden="1" w:unhideWhenUsed="1"/>
-    <w:lsdException w:name="endnote reference" w:semiHidden="1" w:unhideWhenUsed="1"/>
-    <w:lsdException w:name="endnote text" w:semiHidden="1" w:unhideWhenUsed="1"/>
-    <w:lsdException w:name="table of authorities" w:semiHidden="1" w:unhideWhenUsed="1"/>
-    <w:lsdException w:name="macro" w:semiHidden="1" w:unhideWhenUsed="1"/>
-    <w:lsdException w:name="toa heading" w:semiHidden="1" w:unhideWhenUsed="1"/>
-    <w:lsdException w:name="List" w:semiHidden="1" w:unhideWhenUsed="1"/>
-    <w:lsdException w:name="List Bullet" w:semiHidden="1" w:unhideWhenUsed="1"/>
-    <w:lsdException w:name="List Number" w:semiHidden="1" w:unhideWhenUsed="1"/>
-    <w:lsdException w:name="List 2" w:semiHidden="1" w:unhideWhenUsed="1"/>
-    <w:lsdException w:name="List 3" w:semiHidden="1" w:unhideWhenUsed="1"/>
-    <w:lsdException w:name="List 4" w:semiHidden="1" w:unhideWhenUsed="1"/>
-    <w:lsdException w:name="List 5" w:semiHidden="1" w:unhideWhenUsed="1"/>
-    <w:lsdException w:name="List Bullet 2" w:semiHidden="1" w:unhideWhenUsed="1"/>
-    <w:lsdException w:name="List Bullet 3" w:semiHidden="1" w:unhideWhenUsed="1"/>
-    <w:lsdException w:name="List Bullet 4" w:semiHidden="1" w:unhideWhenUsed="1"/>
-    <w:lsdException w:name="List Bullet 5" w:semiHidden="1" w:unhideWhenUsed="1"/>
-    <w:lsdException w:name="List Number 2" w:semiHidden="1" w:unhideWhenUsed="1"/>
-    <w:lsdException w:name="List Number 3" w:semiHidden="1" w:unhideWhenUsed="1"/>
-    <w:lsdException w:name="List Number 4" w:semiHidden="1" w:unhideWhenUsed="1"/>
-    <w:lsdException w:name="List Number 5" w:semiHidden="1" w:unhideWhenUsed="1"/>
-    <w:lsdException w:name="Title" w:uiPriority="10" w:qFormat="1"/>
-    <w:lsdException w:name="Closing" w:semiHidden="1" w:unhideWhenUsed="1"/>
-    <w:lsdException w:name="Signature" w:semiHidden="1" w:unhideWhenUsed="1"/>
-    <w:lsdException w:name="Default Paragraph Font" w:semiHidden="1" w:uiPriority="1" w:unhideWhenUsed="1"/>
-    <w:lsdException w:name="Body Text" w:semiHidden="1" w:unhideWhenUsed="1"/>
-    <w:lsdException w:name="Body Text Indent" w:semiHidden="1" w:unhideWhenUsed="1"/>
-    <w:lsdException w:name="List Continue" w:semiHidden="1" w:unhideWhenUsed="1"/>
-    <w:lsdException w:name="List Continue 2" w:semiHidden="1" w:unhideWhenUsed="1"/>
-    <w:lsdException w:name="List Continue 3" w:semiHidden="1" w:unhideWhenUsed="1"/>
-    <w:lsdException w:name="List Continue 4" w:semiHidden="1" w:unhideWhenUsed="1"/>
-    <w:lsdException w:name="List Continue 5" w:semiHidden="1" w:unhideWhenUsed="1"/>
-    <w:lsdException w:name="Message Header" w:semiHidden="1" w:unhideWhenUsed="1"/>
-    <w:lsdException w:name="Subtitle" w:uiPriority="11" w:qFormat="1"/>
-    <w:lsdException w:name="Salutation" w:semiHidden="1" w:unhideWhenUsed="1"/>
-    <w:lsdException w:name="Date" w:semiHidden="1" w:unhideWhenUsed="1"/>
-    <w:lsdException w:name="Body Text First Indent" w:semiHidden="1" w:unhideWhenUsed="1"/>
-    <w:lsdException w:name="Body Text First Indent 2" w:semiHidden="1" w:unhideWhenUsed="1"/>
-    <w:lsdException w:name="Note Heading" w:semiHidden="1" w:unhideWhenUsed="1"/>
-    <w:lsdException w:name="Body Text 2" w:semiHidden="1" w:unhideWhenUsed="1"/>
-    <w:lsdException w:name="Body Text 3" w:semiHidden="1" w:unhideWhenUsed="1"/>
-    <w:lsdException w:name="Body Text Indent 2" w:semiHidden="1" w:unhideWhenUsed="1"/>
-    <w:lsdException w:name="Body Text Indent 3" w:semiHidden="1" w:unhideWhenUsed="1"/>
-    <w:lsdException w:name="Block Text" w:semiHidden="1" w:unhideWhenUsed="1"/>
-    <w:lsdException w:name="Hyperlink" w:semiHidden="1" w:unhideWhenUsed="1"/>
-    <w:lsdException w:name="FollowedHyperlink" w:semiHidden="1" w:unhideWhenUsed="1"/>
-    <w:lsdException w:name="Strong" w:uiPriority="22" w:qFormat="1"/>
-    <w:lsdException w:name="Emphasis" w:uiPriority="20" w:qFormat="1"/>
-    <w:lsdException w:name="Document Map" w:semiHidden="1" w:unhideWhenUsed="1"/>
-    <w:lsdException w:name="Plain Text" w:semiHidden="1" w:unhideWhenUsed="1"/>
-    <w:lsdException w:name="E-mail Signature" w:semiHidden="1" w:unhideWhenUsed="1"/>
-    <w:lsdException w:name="HTML Top of Form" w:semiHidden="1" w:unhideWhenUsed="1"/>
-    <w:lsdException w:name="HTML Bottom of Form" w:semiHidden="1" w:unhideWhenUsed="1"/>
-    <w:lsdException w:name="Normal (Web)" w:semiHidden="1" w:unhideWhenUsed="1"/>
-    <w:lsdException w:name="HTML Acronym" w:semiHidden="1" w:unhideWhenUsed="1"/>
-    <w:lsdException w:name="HTML Address" w:semiHidden="1" w:unhideWhenUsed="1"/>
-    <w:lsdException w:name="HTML Cite" w:semiHidden="1" w:unhideWhenUsed="1"/>
-    <w:lsdException w:name="HTML Code" w:semiHidden="1" w:unhideWhenUsed="1"/>
-    <w:lsdException w:name="HTML Definition" w:semiHidden="1" w:unhideWhenUsed="1"/>
-    <w:lsdException w:name="HTML Keyboard" w:semiHidden="1" w:unhideWhenUsed="1"/>
-    <w:lsdException w:name="HTML Preformatted" w:semiHidden="1" w:unhideWhenUsed="1"/>
-    <w:lsdException w:name="HTML Sample" w:semiHidden="1" w:unhideWhenUsed="1"/>
-    <w:lsdException w:name="HTML Typewriter" w:semiHidden="1" w:unhideWhenUsed="1"/>
-    <w:lsdException w:name="HTML Variable" w:semiHidden="1" w:unhideWhenUsed="1"/>
-    <w:lsdException w:name="Normal Table" w:semiHidden="1" w:unhideWhenUsed="1"/>
-    <w:lsdException w:name="annotation subject" w:semiHidden="1" w:unhideWhenUsed="1"/>
-    <w:lsdException w:name="No List" w:semiHidden="1" w:unhideWhenUsed="1"/>
-    <w:lsdException w:name="Outline List 1" w:semiHidden="1" w:unhideWhenUsed="1"/>
-    <w:lsdException w:name="Outline List 2" w:semiHidden="1" w:unhideWhenUsed="1"/>
-    <w:lsdException w:name="Outline List 3" w:semiHidden="1" w:unhideWhenUsed="1"/>
-    <w:lsdException w:name="Table Simple 1" w:semiHidden="1" w:unhideWhenUsed="1"/>
-    <w:lsdException w:name="Table Simple 2" w:semiHidden="1" w:unhideWhenUsed="1"/>
-    <w:lsdException w:name="Table Simple 3" w:semiHidden="1" w:unhideWhenUsed="1"/>
-    <w:lsdException w:name="Table Classic 1" w:semiHidden="1" w:unhideWhenUsed="1"/>
-    <w:lsdException w:name="Table Classic 2" w:semiHidden="1" w:unhideWhenUsed="1"/>
-    <w:lsdException w:name="Table Classic 3" w:semiHidden="1" w:unhideWhenUsed="1"/>
-    <w:lsdException w:name="Table Classic 4" w:semiHidden="1" w:unhideWhenUsed="1"/>
-    <w:lsdException w:name="Table Colorful 1" w:semiHidden="1" w:unhideWhenUsed="1"/>
-    <w:lsdException w:name="Table Colorful 2" w:semiHidden="1" w:unhideWhenUsed="1"/>
-    <w:lsdException w:name="Table Colorful 3" w:semiHidden="1" w:unhideWhenUsed="1"/>
-    <w:lsdException w:name="Table Columns 1" w:semiHidden="1" w:unhideWhenUsed="1"/>
-    <w:lsdException w:name="Table Columns 2" w:semiHidden="1" w:unhideWhenUsed="1"/>
-    <w:lsdException w:name="Table Columns 3" w:semiHidden="1" w:unhideWhenUsed="1"/>
-    <w:lsdException w:name="Table Columns 4" w:semiHidden="1" w:unhideWhenUsed="1"/>
-    <w:lsdException w:name="Table Columns 5" w:semiHidden="1" w:unhideWhenUsed="1"/>
-    <w:lsdException w:name="Table Grid 1" w:semiHidden="1" w:unhideWhenUsed="1"/>
-    <w:lsdException w:name="Table Grid 2" w:semiHidden="1" w:unhideWhenUsed="1"/>
-    <w:lsdException w:name="Table Grid 3" w:semiHidden="1" w:unhideWhenUsed="1"/>
-    <w:lsdException w:name="Table Grid 4" w:semiHidden="1" w:unhideWhenUsed="1"/>
-    <w:lsdException w:name="Table Grid 5" w:semiHidden="1" w:unhideWhenUsed="1"/>
-    <w:lsdException w:name="Table Grid 6" w:semiHidden="1" w:unhideWhenUsed="1"/>
-    <w:lsdException w:name="Table Grid 7" w:semiHidden="1" w:unhideWhenUsed="1"/>
-    <w:lsdException w:name="Table Grid 8" w:semiHidden="1" w:unhideWhenUsed="1"/>
-    <w:lsdException w:name="Table List 1" w:semiHidden="1" w:unhideWhenUsed="1"/>
-    <w:lsdException w:name="Table List 2" w:semiHidden="1" w:unhideWhenUsed="1"/>
-    <w:lsdException w:name="Table List 3" w:semiHidden="1" w:unhideWhenUsed="1"/>
-    <w:lsdException w:name="Table List 4" w:semiHidden="1" w:unhideWhenUsed="1"/>
-    <w:lsdException w:name="Table List 5" w:semiHidden="1" w:unhideWhenUsed="1"/>
-    <w:lsdException w:name="Table List 6" w:semiHidden="1" w:unhideWhenUsed="1"/>
-    <w:lsdException w:name="Table List 7" w:semiHidden="1" w:unhideWhenUsed="1"/>
-    <w:lsdException w:name="Table List 8" w:semiHidden="1" w:unhideWhenUsed="1"/>
-    <w:lsdException w:name="Table 3D effects 1" w:semiHidden="1" w:unhideWhenUsed="1"/>
-    <w:lsdException w:name="Table 3D effects 2" w:semiHidden="1" w:unhideWhenUsed="1"/>
-    <w:lsdException w:name="Table 3D effects 3" w:semiHidden="1" w:unhideWhenUsed="1"/>
-    <w:lsdException w:name="Table Contemporary" w:semiHidden="1" w:unhideWhenUsed="1"/>
-    <w:lsdException w:name="Table Elegant" w:semiHidden="1" w:unhideWhenUsed="1"/>
-    <w:lsdException w:name="Table Professional" w:semiHidden="1" w:unhideWhenUsed="1"/>
-    <w:lsdException w:name="Table Subtle 1" w:semiHidden="1" w:unhideWhenUsed="1"/>
-    <w:lsdException w:name="Table Subtle 2" w:semiHidden="1" w:unhideWhenUsed="1"/>
-    <w:lsdException w:name="Table Web 1" w:semiHidden="1" w:unhideWhenUsed="1"/>
-    <w:lsdException w:name="Table Web 2" w:semiHidden="1" w:unhideWhenUsed="1"/>
-    <w:lsdException w:name="Table Web 3" w:semiHidden="1" w:unhideWhenUsed="1"/>
-    <w:lsdException w:name="Balloon Text" w:semiHidden="1" w:unhideWhenUsed="1"/>
-    <w:lsdException w:name="Table Grid" w:uiPriority="39"/>
-    <w:lsdException w:name="Table Theme" w:semiHidden="1" w:unhideWhenUsed="1"/>
-    <w:lsdException w:name="Note Level 1" w:semiHidden="1" w:unhideWhenUsed="1"/>
-    <w:lsdException w:name="Note Level 2" w:semiHidden="1" w:unhideWhenUsed="1"/>
-    <w:lsdException w:name="Note Level 3" w:semiHidden="1" w:unhideWhenUsed="1"/>
-    <w:lsdException w:name="Note Level 4" w:semiHidden="1" w:unhideWhenUsed="1"/>
-    <w:lsdException w:name="Note Level 5" w:semiHidden="1" w:unhideWhenUsed="1"/>
-    <w:lsdException w:name="Note Level 6" w:semiHidden="1" w:unhideWhenUsed="1"/>
-    <w:lsdException w:name="Note Level 7" w:semiHidden="1" w:unhideWhenUsed="1"/>
-    <w:lsdException w:name="Note Level 8" w:semiHidden="1" w:unhideWhenUsed="1"/>
-    <w:lsdException w:name="Note Level 9" w:semiHidden="1" w:unhideWhenUsed="1"/>
-    <w:lsdException w:name="Placeholder Text" w:semiHidden="1"/>
-    <w:lsdException w:name="No Spacing" w:uiPriority="1" w:qFormat="1"/>
-    <w:lsdException w:name="Light Shading" w:uiPriority="60"/>
-    <w:lsdException w:name="Light List" w:uiPriority="61"/>
-    <w:lsdException w:name="Light Grid" w:uiPriority="62"/>
-    <w:lsdException w:name="Medium Shading 1" w:uiPriority="63"/>
-    <w:lsdException w:name="Medium Shading 2" w:uiPriority="64"/>
-    <w:lsdException w:name="Medium List 1" w:uiPriority="65"/>
-    <w:lsdException w:name="Medium List 2" w:uiPriority="66"/>
-    <w:lsdException w:name="Medium Grid 1" w:uiPriority="67"/>
-    <w:lsdException w:name="Medium Grid 2" w:uiPriority="68"/>
-    <w:lsdException w:name="Medium Grid 3" w:uiPriority="69"/>
-    <w:lsdException w:name="Dark List" w:uiPriority="70"/>
-    <w:lsdException w:name="Colorful Shading" w:uiPriority="71"/>
-    <w:lsdException w:name="Colorful List" w:uiPriority="72"/>
-    <w:lsdException w:name="Colorful Grid" w:uiPriority="73"/>
-    <w:lsdException w:name="Light Shading Accent 1" w:uiPriority="60"/>
-    <w:lsdException w:name="Light List Accent 1" w:uiPriority="61"/>
-    <w:lsdException w:name="Light Grid Accent 1" w:uiPriority="62"/>
-    <w:lsdException w:name="Medium Shading 1 Accent 1" w:uiPriority="63"/>
-    <w:lsdException w:name="Medium Shading 2 Accent 1" w:uiPriority="64"/>
-    <w:lsdException w:name="Medium List 1 Accent 1" w:uiPriority="65"/>
-    <w:lsdException w:name="Revision" w:semiHidden="1"/>
-    <w:lsdException w:name="List Paragraph" w:uiPriority="34" w:qFormat="1"/>
-    <w:lsdException w:name="Quote" w:uiPriority="29" w:qFormat="1"/>
-    <w:lsdException w:name="Intense Quote" w:uiPriority="30" w:qFormat="1"/>
-    <w:lsdException w:name="Medium List 2 Accent 1" w:uiPriority="66"/>
-    <w:lsdException w:name="Medium Grid 1 Accent 1" w:uiPriority="67"/>
-    <w:lsdException w:name="Medium Grid 2 Accent 1" w:uiPriority="68"/>
-    <w:lsdException w:name="Medium Grid 3 Accent 1" w:uiPriority="69"/>
-    <w:lsdException w:name="Dark List Accent 1" w:uiPriority="70"/>
-    <w:lsdException w:name="Colorful Shading Accent 1" w:uiPriority="71"/>
-    <w:lsdException w:name="Colorful List Accent 1" w:uiPriority="72"/>
-    <w:lsdException w:name="Colorful Grid Accent 1" w:uiPriority="73"/>
-    <w:lsdException w:name="Light Shading Accent 2" w:uiPriority="60"/>
-    <w:lsdException w:name="Light List Accent 2" w:uiPriority="61"/>
-    <w:lsdException w:name="Light Grid Accent 2" w:uiPriority="62"/>
-    <w:lsdException w:name="Medium Shading 1 Accent 2" w:uiPriority="63"/>
-    <w:lsdException w:name="Medium Shading 2 Accent 2" w:uiPriority="64"/>
-    <w:lsdException w:name="Medium List 1 Accent 2" w:uiPriority="65"/>
-    <w:lsdException w:name="Medium List 2 Accent 2" w:uiPriority="66"/>
-    <w:lsdException w:name="Medium Grid 1 Accent 2" w:uiPriority="67"/>
-    <w:lsdException w:name="Medium Grid 2 Accent 2" w:uiPriority="68"/>
-    <w:lsdException w:name="Medium Grid 3 Accent 2" w:uiPriority="69"/>
-    <w:lsdException w:name="Dark List Accent 2" w:uiPriority="70"/>
-    <w:lsdException w:name="Colorful Shading Accent 2" w:uiPriority="71"/>
-    <w:lsdException w:name="Colorful List Accent 2" w:uiPriority="72"/>
-    <w:lsdException w:name="Colorful Grid Accent 2" w:uiPriority="73"/>
-    <w:lsdException w:name="Light Shading Accent 3" w:uiPriority="60"/>
-    <w:lsdException w:name="Light List Accent 3" w:uiPriority="61"/>
-    <w:lsdException w:name="Light Grid Accent 3" w:uiPriority="62"/>
-    <w:lsdException w:name="Medium Shading 1 Accent 3" w:uiPriority="63"/>
-    <w:lsdException w:name="Medium Shading 2 Accent 3" w:uiPriority="64"/>
-    <w:lsdException w:name="Medium List 1 Accent 3" w:uiPriority="65"/>
-    <w:lsdException w:name="Medium List 2 Accent 3" w:uiPriority="66"/>
-    <w:lsdException w:name="Medium Grid 1 Accent 3" w:uiPriority="67"/>
-    <w:lsdException w:name="Medium Grid 2 Accent 3" w:uiPriority="68"/>
-    <w:lsdException w:name="Medium Grid 3 Accent 3" w:uiPriority="69"/>
-    <w:lsdException w:name="Dark List Accent 3" w:uiPriority="70"/>
-    <w:lsdException w:name="Colorful Shading Accent 3" w:uiPriority="71"/>
-    <w:lsdException w:name="Colorful List Accent 3" w:uiPriority="72"/>
-    <w:lsdException w:name="Colorful Grid Accent 3" w:uiPriority="73"/>
-    <w:lsdException w:name="Light Shading Accent 4" w:uiPriority="60"/>
-    <w:lsdException w:name="Light List Accent 4" w:uiPriority="61"/>
-    <w:lsdException w:name="Light Grid Accent 4" w:uiPriority="62"/>
-    <w:lsdException w:name="Medium Shading 1 Accent 4" w:uiPriority="63"/>
-    <w:lsdException w:name="Medium Shading 2 Accent 4" w:uiPriority="64"/>
-    <w:lsdException w:name="Medium List 1 Accent 4" w:uiPriority="65"/>
-    <w:lsdException w:name="Medium List 2 Accent 4" w:uiPriority="66"/>
-    <w:lsdException w:name="Medium Grid 1 Accent 4" w:uiPriority="67"/>
-    <w:lsdException w:name="Medium Grid 2 Accent 4" w:uiPriority="68"/>
-    <w:lsdException w:name="Medium Grid 3 Accent 4" w:uiPriority="69"/>
-    <w:lsdException w:name="Dark List Accent 4" w:uiPriority="70"/>
-    <w:lsdException w:name="Colorful Shading Accent 4" w:uiPriority="71"/>
-    <w:lsdException w:name="Colorful List Accent 4" w:uiPriority="72"/>
-    <w:lsdException w:name="Colorful Grid Accent 4" w:uiPriority="73"/>
-    <w:lsdException w:name="Light Shading Accent 5" w:uiPriority="60"/>
-    <w:lsdException w:name="Light List Accent 5" w:uiPriority="61"/>
-    <w:lsdException w:name="Light Grid Accent 5" w:uiPriority="62"/>
-    <w:lsdException w:name="Medium Shading 1 Accent 5" w:uiPriority="63"/>
-    <w:lsdException w:name="Medium Shading 2 Accent 5" w:uiPriority="64"/>
-    <w:lsdException w:name="Medium List 1 Accent 5" w:uiPriority="65"/>
-    <w:lsdException w:name="Medium List 2 Accent 5" w:uiPriority="66"/>
-    <w:lsdException w:name="Medium Grid 1 Accent 5" w:uiPriority="67"/>
-    <w:lsdException w:name="Medium Grid 2 Accent 5" w:uiPriority="68"/>
-    <w:lsdException w:name="Medium Grid 3 Accent 5" w:uiPriority="69"/>
-    <w:lsdException w:name="Dark List Accent 5" w:uiPriority="70"/>
-    <w:lsdException w:name="Colorful Shading Accent 5" w:uiPriority="71"/>
-    <w:lsdException w:name="Colorful List Accent 5" w:uiPriority="72"/>
-    <w:lsdException w:name="Colorful Grid Accent 5" w:uiPriority="73"/>
-    <w:lsdException w:name="Light Shading Accent 6" w:uiPriority="60"/>
-    <w:lsdException w:name="Light List Accent 6" w:uiPriority="61"/>
-    <w:lsdException w:name="Light Grid Accent 6" w:uiPriority="62"/>
-    <w:lsdException w:name="Medium Shading 1 Accent 6" w:uiPriority="63"/>
-    <w:lsdException w:name="Medium Shading 2 Accent 6" w:uiPriority="64"/>
-    <w:lsdException w:name="Medium List 1 Accent 6" w:uiPriority="65"/>
-    <w:lsdException w:name="Medium List 2 Accent 6" w:uiPriority="66"/>
-    <w:lsdException w:name="Medium Grid 1 Accent 6" w:uiPriority="67"/>
-    <w:lsdException w:name="Medium Grid 2 Accent 6" w:uiPriority="68"/>
-    <w:lsdException w:name="Medium Grid 3 Accent 6" w:uiPriority="69"/>
-    <w:lsdException w:name="Dark List Accent 6" w:uiPriority="70"/>
-    <w:lsdException w:name="Colorful Shading Accent 6" w:uiPriority="71"/>
-    <w:lsdException w:name="Colorful List Accent 6" w:uiPriority="72"/>
-    <w:lsdException w:name="Colorful Grid Accent 6" w:uiPriority="73"/>
-    <w:lsdException w:name="Subtle Emphasis" w:uiPriority="19" w:qFormat="1"/>
-    <w:lsdException w:name="Intense Emphasis" w:uiPriority="21" w:qFormat="1"/>
-    <w:lsdException w:name="Subtle Reference" w:uiPriority="31" w:qFormat="1"/>
-    <w:lsdException w:name="Intense Reference" w:uiPriority="32" w:qFormat="1"/>
-    <w:lsdException w:name="Book Title" w:uiPriority="33" w:qFormat="1"/>
-    <w:lsdException w:name="Bibliography" w:semiHidden="1" w:uiPriority="37" w:unhideWhenUsed="1"/>
-    <w:lsdException w:name="TOC Heading" w:semiHidden="1" w:uiPriority="39" w:unhideWhenUsed="1" w:qFormat="1"/>
-    <w:lsdException w:name="Plain Table 1" w:uiPriority="41"/>
-    <w:lsdException w:name="Plain Table 2" w:uiPriority="42"/>
-    <w:lsdException w:name="Plain Table 3" w:uiPriority="43"/>
-    <w:lsdException w:name="Plain Table 4" w:uiPriority="44"/>
-    <w:lsdException w:name="Plain Table 5" w:uiPriority="45"/>
-    <w:lsdException w:name="Grid Table Light" w:uiPriority="40"/>
-    <w:lsdException w:name="Grid Table 1 Light" w:uiPriority="46"/>
-    <w:lsdException w:name="Grid Table 2" w:uiPriority="47"/>
-    <w:lsdException w:name="Grid Table 3" w:uiPriority="48"/>
-    <w:lsdException w:name="Grid Table 4" w:uiPriority="49"/>
-    <w:lsdException w:name="Grid Table 5 Dark" w:uiPriority="50"/>
-    <w:lsdException w:name="Grid Table 6 Colorful" w:uiPriority="51"/>
-    <w:lsdException w:name="Grid Table 7 Colorful" w:uiPriority="52"/>
-    <w:lsdException w:name="Grid Table 1 Light Accent 1" w:uiPriority="46"/>
-    <w:lsdException w:name="Grid Table 2 Accent 1" w:uiPriority="47"/>
-    <w:lsdException w:name="Grid Table 3 Accent 1" w:uiPriority="48"/>
-    <w:lsdException w:name="Grid Table 4 Accent 1" w:uiPriority="49"/>
-    <w:lsdException w:name="Grid Table 5 Dark Accent 1" w:uiPriority="50"/>
-    <w:lsdException w:name="Grid Table 6 Colorful Accent 1" w:uiPriority="51"/>
-    <w:lsdException w:name="Grid Table 7 Colorful Accent 1" w:uiPriority="52"/>
-    <w:lsdException w:name="Grid Table 1 Light Accent 2" w:uiPriority="46"/>
-    <w:lsdException w:name="Grid Table 2 Accent 2" w:uiPriority="47"/>
-    <w:lsdException w:name="Grid Table 3 Accent 2" w:uiPriority="48"/>
-    <w:lsdException w:name="Grid Table 4 Accent 2" w:uiPriority="49"/>
-    <w:lsdException w:name="Grid Table 5 Dark Accent 2" w:uiPriority="50"/>
-    <w:lsdException w:name="Grid Table 6 Colorful Accent 2" w:uiPriority="51"/>
-    <w:lsdException w:name="Grid Table 7 Colorful Accent 2" w:uiPriority="52"/>
-    <w:lsdException w:name="Grid Table 1 Light Accent 3" w:uiPriority="46"/>
-    <w:lsdException w:name="Grid Table 2 Accent 3" w:uiPriority="47"/>
-    <w:lsdException w:name="Grid Table 3 Accent 3" w:uiPriority="48"/>
-    <w:lsdException w:name="Grid Table 4 Accent 3" w:uiPriority="49"/>
-    <w:lsdException w:name="Grid Table 5 Dark Accent 3" w:uiPriority="50"/>
-    <w:lsdException w:name="Grid Table 6 Colorful Accent 3" w:uiPriority="51"/>
-    <w:lsdException w:name="Grid Table 7 Colorful Accent 3" w:uiPriority="52"/>
-    <w:lsdException w:name="Grid Table 1 Light Accent 4" w:uiPriority="46"/>
-    <w:lsdException w:name="Grid Table 2 Accent 4" w:uiPriority="47"/>
-    <w:lsdException w:name="Grid Table 3 Accent 4" w:uiPriority="48"/>
-    <w:lsdException w:name="Grid Table 4 Accent 4" w:uiPriority="49"/>
-    <w:lsdException w:name="Grid Table 5 Dark Accent 4" w:uiPriority="50"/>
-    <w:lsdException w:name="Grid Table 6 Colorful Accent 4" w:uiPriority="51"/>
-    <w:lsdException w:name="Grid Table 7 Colorful Accent 4" w:uiPriority="52"/>
-    <w:lsdException w:name="Grid Table 1 Light Accent 5" w:uiPriority="46"/>
-    <w:lsdException w:name="Grid Table 2 Accent 5" w:uiPriority="47"/>
-    <w:lsdException w:name="Grid Table 3 Accent 5" w:uiPriority="48"/>
-    <w:lsdException w:name="Grid Table 4 Accent 5" w:uiPriority="49"/>
-    <w:lsdException w:name="Grid Table 5 Dark Accent 5" w:uiPriority="50"/>
-    <w:lsdException w:name="Grid Table 6 Colorful Accent 5" w:uiPriority="51"/>
-    <w:lsdException w:name="Grid Table 7 Colorful Accent 5" w:uiPriority="52"/>
-    <w:lsdException w:name="Grid Table 1 Light Accent 6" w:uiPriority="46"/>
-    <w:lsdException w:name="Grid Table 2 Accent 6" w:uiPriority="47"/>
-    <w:lsdException w:name="Grid Table 3 Accent 6" w:uiPriority="48"/>
-    <w:lsdException w:name="Grid Table 4 Accent 6" w:uiPriority="49"/>
-    <w:lsdException w:name="Grid Table 5 Dark Accent 6" w:uiPriority="50"/>
-    <w:lsdException w:name="Grid Table 6 Colorful Accent 6" w:uiPriority="51"/>
-    <w:lsdException w:name="Grid Table 7 Colorful Accent 6" w:uiPriority="52"/>
-    <w:lsdException w:name="List Table 1 Light" w:uiPriority="46"/>
-    <w:lsdException w:name="List Table 2" w:uiPriority="47"/>
-    <w:lsdException w:name="List Table 3" w:uiPriority="48"/>
-    <w:lsdException w:name="List Table 4" w:uiPriority="49"/>
-    <w:lsdException w:name="List Table 5 Dark" w:uiPriority="50"/>
-    <w:lsdException w:name="List Table 6 Colorful" w:uiPriority="51"/>
-    <w:lsdException w:name="List Table 7 Colorful" w:uiPriority="52"/>
-    <w:lsdException w:name="List Table 1 Light Accent 1" w:uiPriority="46"/>
-    <w:lsdException w:name="List Table 2 Accent 1" w:uiPriority="47"/>
-    <w:lsdException w:name="List Table 3 Accent 1" w:uiPriority="48"/>
-    <w:lsdException w:name="List Table 4 Accent 1" w:uiPriority="49"/>
-    <w:lsdException w:name="List Table 5 Dark Accent 1" w:uiPriority="50"/>
-    <w:lsdException w:name="List Table 6 Colorful Accent 1" w:uiPriority="51"/>
-    <w:lsdException w:name="List Table 7 Colorful Accent 1" w:uiPriority="52"/>
-    <w:lsdException w:name="List Table 1 Light Accent 2" w:uiPriority="46"/>
-    <w:lsdException w:name="List Table 2 Accent 2" w:uiPriority="47"/>
-    <w:lsdException w:name="List Table 3 Accent 2" w:uiPriority="48"/>
-    <w:lsdException w:name="List Table 4 Accent 2" w:uiPriority="49"/>
-    <w:lsdException w:name="List Table 5 Dark Accent 2" w:uiPriority="50"/>
-    <w:lsdException w:name="List Table 6 Colorful Accent 2" w:uiPriority="51"/>
-    <w:lsdException w:name="List Table 7 Colorful Accent 2" w:uiPriority="52"/>
-    <w:lsdException w:name="List Table 1 Light Accent 3" w:uiPriority="46"/>
-    <w:lsdException w:name="List Table 2 Accent 3" w:uiPriority="47"/>
-    <w:lsdException w:name="List Table 3 Accent 3" w:uiPriority="48"/>
-    <w:lsdException w:name="List Table 4 Accent 3" w:uiPriority="49"/>
-    <w:lsdException w:name="List Table 5 Dark Accent 3" w:uiPriority="50"/>
-    <w:lsdException w:name="List Table 6 Colorful Accent 3" w:uiPriority="51"/>
-    <w:lsdException w:name="List Table 7 Colorful Accent 3" w:uiPriority="52"/>
-    <w:lsdException w:name="List Table 1 Light Accent 4" w:uiPriority="46"/>
-    <w:lsdException w:name="List Table 2 Accent 4" w:uiPriority="47"/>
-    <w:lsdException w:name="List Table 3 Accent 4" w:uiPriority="48"/>
-    <w:lsdException w:name="List Table 4 Accent 4" w:uiPriority="49"/>
-    <w:lsdException w:name="List Table 5 Dark Accent 4" w:uiPriority="50"/>
-    <w:lsdException w:name="List Table 6 Colorful Accent 4" w:uiPriority="51"/>
-    <w:lsdException w:name="List Table 7 Colorful Accent 4" w:uiPriority="52"/>
-    <w:lsdException w:name="List Table 1 Light Accent 5" w:uiPriority="46"/>
-    <w:lsdException w:name="List Table 2 Accent 5" w:uiPriority="47"/>
-    <w:lsdException w:name="List Table 3 Accent 5" w:uiPriority="48"/>
-    <w:lsdException w:name="List Table 4 Accent 5" w:uiPriority="49"/>
-    <w:lsdException w:name="List Table 5 Dark Accent 5" w:uiPriority="50"/>
-    <w:lsdException w:name="List Table 6 Colorful Accent 5" w:uiPriority="51"/>
-    <w:lsdException w:name="List Table 7 Colorful Accent 5" w:uiPriority="52"/>
-    <w:lsdException w:name="List Table 1 Light Accent 6" w:uiPriority="46"/>
-    <w:lsdException w:name="List Table 2 Accent 6" w:uiPriority="47"/>
-    <w:lsdException w:name="List Table 3 Accent 6" w:uiPriority="48"/>
-    <w:lsdException w:name="List Table 4 Accent 6" w:uiPriority="49"/>
-    <w:lsdException w:name="List Table 5 Dark Accent 6" w:uiPriority="50"/>
-    <w:lsdException w:name="List Table 6 Colorful Accent 6" w:uiPriority="51"/>
-    <w:lsdException w:name="List Table 7 Colorful Accent 6" w:uiPriority="52"/>
+  <w:latentStyles w:defLockedState="0" w:defUIPriority="99" w:defSemiHidden="1" w:defUnhideWhenUsed="1" w:defQFormat="0" w:count="276">
+    <w:lsdException w:name="Normal" w:semiHidden="0" w:uiPriority="0" w:unhideWhenUsed="0" w:qFormat="1"/>
+    <w:lsdException w:name="heading 1" w:semiHidden="0" w:uiPriority="9" w:unhideWhenUsed="0" w:qFormat="1"/>
+    <w:lsdException w:name="heading 2" w:uiPriority="9" w:qFormat="1"/>
+    <w:lsdException w:name="heading 3" w:uiPriority="9" w:qFormat="1"/>
+    <w:lsdException w:name="heading 4" w:uiPriority="9" w:qFormat="1"/>
+    <w:lsdException w:name="heading 5" w:uiPriority="9" w:qFormat="1"/>
+    <w:lsdException w:name="heading 6" w:uiPriority="9" w:qFormat="1"/>
+    <w:lsdException w:name="heading 7" w:uiPriority="9" w:qFormat="1"/>
+    <w:lsdException w:name="heading 8" w:uiPriority="9" w:qFormat="1"/>
+    <w:lsdException w:name="heading 9" w:uiPriority="9" w:qFormat="1"/>
+    <w:lsdException w:name="toc 1" w:uiPriority="39"/>
+    <w:lsdException w:name="toc 2" w:uiPriority="39"/>
+    <w:lsdException w:name="toc 3" w:uiPriority="39"/>
+    <w:lsdException w:name="toc 4" w:uiPriority="39"/>
+    <w:lsdException w:name="toc 5" w:uiPriority="39"/>
+    <w:lsdException w:name="toc 6" w:uiPriority="39"/>
+    <w:lsdException w:name="toc 7" w:uiPriority="39"/>
+    <w:lsdException w:name="toc 8" w:uiPriority="39"/>
+    <w:lsdException w:name="toc 9" w:uiPriority="39"/>
+    <w:lsdException w:name="caption" w:uiPriority="35" w:qFormat="1"/>
+    <w:lsdException w:name="Title" w:semiHidden="0" w:uiPriority="10" w:unhideWhenUsed="0" w:qFormat="1"/>
+    <w:lsdException w:name="Default Paragraph Font" w:uiPriority="1"/>
+    <w:lsdException w:name="Subtitle" w:semiHidden="0" w:uiPriority="11" w:unhideWhenUsed="0" w:qFormat="1"/>
+    <w:lsdException w:name="Strong" w:semiHidden="0" w:uiPriority="22" w:unhideWhenUsed="0" w:qFormat="1"/>
+    <w:lsdException w:name="Emphasis" w:semiHidden="0" w:uiPriority="20" w:unhideWhenUsed="0" w:qFormat="1"/>
+    <w:lsdException w:name="Table Grid" w:semiHidden="0" w:uiPriority="39" w:unhideWhenUsed="0"/>
+    <w:lsdException w:name="Placeholder Text" w:unhideWhenUsed="0"/>
+    <w:lsdException w:name="No Spacing" w:semiHidden="0" w:uiPriority="1" w:unhideWhenUsed="0" w:qFormat="1"/>
+    <w:lsdException w:name="Light Shading" w:semiHidden="0" w:uiPriority="60" w:unhideWhenUsed="0"/>
+    <w:lsdException w:name="Light List" w:semiHidden="0" w:uiPriority="61" w:unhideWhenUsed="0"/>
+    <w:lsdException w:name="Light Grid" w:semiHidden="0" w:uiPriority="62" w:unhideWhenUsed="0"/>
+    <w:lsdException w:name="Medium Shading 1" w:semiHidden="0" w:uiPriority="63" w:unhideWhenUsed="0"/>
+    <w:lsdException w:name="Medium Shading 2" w:semiHidden="0" w:uiPriority="64" w:unhideWhenUsed="0"/>
+    <w:lsdException w:name="Medium List 1" w:semiHidden="0" w:uiPriority="65" w:unhideWhenUsed="0"/>
+    <w:lsdException w:name="Medium List 2" w:semiHidden="0" w:uiPriority="66" w:unhideWhenUsed="0"/>
+    <w:lsdException w:name="Medium Grid 1" w:semiHidden="0" w:uiPriority="67" w:unhideWhenUsed="0"/>
+    <w:lsdException w:name="Medium Grid 2" w:semiHidden="0" w:uiPriority="68" w:unhideWhenUsed="0"/>
+    <w:lsdException w:name="Medium Grid 3" w:semiHidden="0" w:uiPriority="69" w:unhideWhenUsed="0"/>
+    <w:lsdException w:name="Dark List" w:semiHidden="0" w:uiPriority="70" w:unhideWhenUsed="0"/>
+    <w:lsdException w:name="Colorful Shading" w:semiHidden="0" w:uiPriority="71" w:unhideWhenUsed="0"/>
+    <w:lsdException w:name="Colorful List" w:semiHidden="0" w:uiPriority="72" w:unhideWhenUsed="0"/>
+    <w:lsdException w:name="Colorful Grid" w:semiHidden="0" w:uiPriority="73" w:unhideWhenUsed="0"/>
+    <w:lsdException w:name="Light Shading Accent 1" w:semiHidden="0" w:uiPriority="60" w:unhideWhenUsed="0"/>
+    <w:lsdException w:name="Light List Accent 1" w:semiHidden="0" w:uiPriority="61" w:unhideWhenUsed="0"/>
+    <w:lsdException w:name="Light Grid Accent 1" w:semiHidden="0" w:uiPriority="62" w:unhideWhenUsed="0"/>
+    <w:lsdException w:name="Medium Shading 1 Accent 1" w:semiHidden="0" w:uiPriority="63" w:unhideWhenUsed="0"/>
+    <w:lsdException w:name="Medium Shading 2 Accent 1" w:semiHidden="0" w:uiPriority="64" w:unhideWhenUsed="0"/>
+    <w:lsdException w:name="Medium List 1 Accent 1" w:semiHidden="0" w:uiPriority="65" w:unhideWhenUsed="0"/>
+    <w:lsdException w:name="Revision" w:unhideWhenUsed="0"/>
+    <w:lsdException w:name="List Paragraph" w:semiHidden="0" w:uiPriority="34" w:unhideWhenUsed="0" w:qFormat="1"/>
+    <w:lsdException w:name="Quote" w:semiHidden="0" w:uiPriority="29" w:unhideWhenUsed="0" w:qFormat="1"/>
+    <w:lsdException w:name="Intense Quote" w:semiHidden="0" w:uiPriority="30" w:unhideWhenUsed="0" w:qFormat="1"/>
+    <w:lsdException w:name="Medium List 2 Accent 1" w:semiHidden="0" w:uiPriority="66" w:unhideWhenUsed="0"/>
+    <w:lsdException w:name="Medium Grid 1 Accent 1" w:semiHidden="0" w:uiPriority="67" w:unhideWhenUsed="0"/>
+    <w:lsdException w:name="Medium Grid 2 Accent 1" w:semiHidden="0" w:uiPriority="68" w:unhideWhenUsed="0"/>
+    <w:lsdException w:name="Medium Grid 3 Accent 1" w:semiHidden="0" w:uiPriority="69" w:unhideWhenUsed="0"/>
+    <w:lsdException w:name="Dark List Accent 1" w:semiHidden="0" w:uiPriority="70" w:unhideWhenUsed="0"/>
+    <w:lsdException w:name="Colorful Shading Accent 1" w:semiHidden="0" w:uiPriority="71" w:unhideWhenUsed="0"/>
+    <w:lsdException w:name="Colorful List Accent 1" w:semiHidden="0" w:uiPriority="72" w:unhideWhenUsed="0"/>
+    <w:lsdException w:name="Colorful Grid Accent 1" w:semiHidden="0" w:uiPriority="73" w:unhideWhenUsed="0"/>
+    <w:lsdException w:name="Light Shading Accent 2" w:semiHidden="0" w:uiPriority="60" w:unhideWhenUsed="0"/>
+    <w:lsdException w:name="Light List Accent 2" w:semiHidden="0" w:uiPriority="61" w:unhideWhenUsed="0"/>
+    <w:lsdException w:name="Light Grid Accent 2" w:semiHidden="0" w:uiPriority="62" w:unhideWhenUsed="0"/>
+    <w:lsdException w:name="Medium Shading 1 Accent 2" w:semiHidden="0" w:uiPriority="63" w:unhideWhenUsed="0"/>
+    <w:lsdException w:name="Medium Shading 2 Accent 2" w:semiHidden="0" w:uiPriority="64" w:unhideWhenUsed="0"/>
+    <w:lsdException w:name="Medium List 1 Accent 2" w:semiHidden="0" w:uiPriority="65" w:unhideWhenUsed="0"/>
+    <w:lsdException w:name="Medium List 2 Accent 2" w:semiHidden="0" w:uiPriority="66" w:unhideWhenUsed="0"/>
+    <w:lsdException w:name="Medium Grid 1 Accent 2" w:semiHidden="0" w:uiPriority="67" w:unhideWhenUsed="0"/>
+    <w:lsdException w:name="Medium Grid 2 Accent 2" w:semiHidden="0" w:uiPriority="68" w:unhideWhenUsed="0"/>
+    <w:lsdException w:name="Medium Grid 3 Accent 2" w:semiHidden="0" w:uiPriority="69" w:unhideWhenUsed="0"/>
+    <w:lsdException w:name="Dark List Accent 2" w:semiHidden="0" w:uiPriority="70" w:unhideWhenUsed="0"/>
+    <w:lsdException w:name="Colorful Shading Accent 2" w:semiHidden="0" w:uiPriority="71" w:unhideWhenUsed="0"/>
+    <w:lsdException w:name="Colorful List Accent 2" w:semiHidden="0" w:uiPriority="72" w:unhideWhenUsed="0"/>
+    <w:lsdException w:name="Colorful Grid Accent 2" w:semiHidden="0" w:uiPriority="73" w:unhideWhenUsed="0"/>
+    <w:lsdException w:name="Light Shading Accent 3" w:semiHidden="0" w:uiPriority="60" w:unhideWhenUsed="0"/>
+    <w:lsdException w:name="Light List Accent 3" w:semiHidden="0" w:uiPriority="61" w:unhideWhenUsed="0"/>
+    <w:lsdException w:name="Light Grid Accent 3" w:semiHidden="0" w:uiPriority="62" w:unhideWhenUsed="0"/>
+    <w:lsdException w:name="Medium Shading 1 Accent 3" w:semiHidden="0" w:uiPriority="63" w:unhideWhenUsed="0"/>
+    <w:lsdException w:name="Medium Shading 2 Accent 3" w:semiHidden="0" w:uiPriority="64" w:unhideWhenUsed="0"/>
+    <w:lsdException w:name="Medium List 1 Accent 3" w:semiHidden="0" w:uiPriority="65" w:unhideWhenUsed="0"/>
+    <w:lsdException w:name="Medium List 2 Accent 3" w:semiHidden="0" w:uiPriority="66" w:unhideWhenUsed="0"/>
+    <w:lsdException w:name="Medium Grid 1 Accent 3" w:semiHidden="0" w:uiPriority="67" w:unhideWhenUsed="0"/>
+    <w:lsdException w:name="Medium Grid 2 Accent 3" w:semiHidden="0" w:uiPriority="68" w:unhideWhenUsed="0"/>
+    <w:lsdException w:name="Medium Grid 3 Accent 3" w:semiHidden="0" w:uiPriority="69" w:unhideWhenUsed="0"/>
+    <w:lsdException w:name="Dark List Accent 3" w:semiHidden="0" w:uiPriority="70" w:unhideWhenUsed="0"/>
+    <w:lsdException w:name="Colorful Shading Accent 3" w:semiHidden="0" w:uiPriority="71" w:unhideWhenUsed="0"/>
+    <w:lsdException w:name="Colorful List Accent 3" w:semiHidden="0" w:uiPriority="72" w:unhideWhenUsed="0"/>
+    <w:lsdException w:name="Colorful Grid Accent 3" w:semiHidden="0" w:uiPriority="73" w:unhideWhenUsed="0"/>
+    <w:lsdException w:name="Light Shading Accent 4" w:semiHidden="0" w:uiPriority="60" w:unhideWhenUsed="0"/>
+    <w:lsdException w:name="Light List Accent 4" w:semiHidden="0" w:uiPriority="61" w:unhideWhenUsed="0"/>
+    <w:lsdException w:name="Light Grid Accent 4" w:semiHidden="0" w:uiPriority="62" w:unhideWhenUsed="0"/>
+    <w:lsdException w:name="Medium Shading 1 Accent 4" w:semiHidden="0" w:uiPriority="63" w:unhideWhenUsed="0"/>
+    <w:lsdException w:name="Medium Shading 2 Accent 4" w:semiHidden="0" w:uiPriority="64" w:unhideWhenUsed="0"/>
+    <w:lsdException w:name="Medium List 1 Accent 4" w:semiHidden="0" w:uiPriority="65" w:unhideWhenUsed="0"/>
+    <w:lsdException w:name="Medium List 2 Accent 4" w:semiHidden="0" w:uiPriority="66" w:unhideWhenUsed="0"/>
+    <w:lsdException w:name="Medium Grid 1 Accent 4" w:semiHidden="0" w:uiPriority="67" w:unhideWhenUsed="0"/>
+    <w:lsdException w:name="Medium Grid 2 Accent 4" w:semiHidden="0" w:uiPriority="68" w:unhideWhenUsed="0"/>
+    <w:lsdException w:name="Medium Grid 3 Accent 4" w:semiHidden="0" w:uiPriority="69" w:unhideWhenUsed="0"/>
+    <w:lsdException w:name="Dark List Accent 4" w:semiHidden="0" w:uiPriority="70" w:unhideWhenUsed="0"/>
+    <w:lsdException w:name="Colorful Shading Accent 4" w:semiHidden="0" w:uiPriority="71" w:unhideWhenUsed="0"/>
+    <w:lsdException w:name="Colorful List Accent 4" w:semiHidden="0" w:uiPriority="72" w:unhideWhenUsed="0"/>
+    <w:lsdException w:name="Colorful Grid Accent 4" w:semiHidden="0" w:uiPriority="73" w:unhideWhenUsed="0"/>
+    <w:lsdException w:name="Light Shading Accent 5" w:semiHidden="0" w:uiPriority="60" w:unhideWhenUsed="0"/>
+    <w:lsdException w:name="Light List Accent 5" w:semiHidden="0" w:uiPriority="61" w:unhideWhenUsed="0"/>
+    <w:lsdException w:name="Light Grid Accent 5" w:semiHidden="0" w:uiPriority="62" w:unhideWhenUsed="0"/>
+    <w:lsdException w:name="Medium Shading 1 Accent 5" w:semiHidden="0" w:uiPriority="63" w:unhideWhenUsed="0"/>
+    <w:lsdException w:name="Medium Shading 2 Accent 5" w:semiHidden="0" w:uiPriority="64" w:unhideWhenUsed="0"/>
+    <w:lsdException w:name="Medium List 1 Accent 5" w:semiHidden="0" w:uiPriority="65" w:unhideWhenUsed="0"/>
+    <w:lsdException w:name="Medium List 2 Accent 5" w:semiHidden="0" w:uiPriority="66" w:unhideWhenUsed="0"/>
+    <w:lsdException w:name="Medium Grid 1 Accent 5" w:semiHidden="0" w:uiPriority="67" w:unhideWhenUsed="0"/>
+    <w:lsdException w:name="Medium Grid 2 Accent 5" w:semiHidden="0" w:uiPriority="68" w:unhideWhenUsed="0"/>
+    <w:lsdException w:name="Medium Grid 3 Accent 5" w:semiHidden="0" w:uiPriority="69" w:unhideWhenUsed="0"/>
+    <w:lsdException w:name="Dark List Accent 5" w:semiHidden="0" w:uiPriority="70" w:unhideWhenUsed="0"/>
+    <w:lsdException w:name="Colorful Shading Accent 5" w:semiHidden="0" w:uiPriority="71" w:unhideWhenUsed="0"/>
+    <w:lsdException w:name="Colorful List Accent 5" w:semiHidden="0" w:uiPriority="72" w:unhideWhenUsed="0"/>
+    <w:lsdException w:name="Colorful Grid Accent 5" w:semiHidden="0" w:uiPriority="73" w:unhideWhenUsed="0"/>
+    <w:lsdException w:name="Light Shading Accent 6" w:semiHidden="0" w:uiPriority="60" w:unhideWhenUsed="0"/>
+    <w:lsdException w:name="Light List Accent 6" w:semiHidden="0" w:uiPriority="61" w:unhideWhenUsed="0"/>
+    <w:lsdException w:name="Light Grid Accent 6" w:semiHidden="0" w:uiPriority="62" w:unhideWhenUsed="0"/>
+    <w:lsdException w:name="Medium Shading 1 Accent 6" w:semiHidden="0" w:uiPriority="63" w:unhideWhenUsed="0"/>
+    <w:lsdException w:name="Medium Shading 2 Accent 6" w:semiHidden="0" w:uiPriority="64" w:unhideWhenUsed="0"/>
+    <w:lsdException w:name="Medium List 1 Accent 6" w:semiHidden="0" w:uiPriority="65" w:unhideWhenUsed="0"/>
+    <w:lsdException w:name="Medium List 2 Accent 6" w:semiHidden="0" w:uiPriority="66" w:unhideWhenUsed="0"/>
+    <w:lsdException w:name="Medium Grid 1 Accent 6" w:semiHidden="0" w:uiPriority="67" w:unhideWhenUsed="0"/>
+    <w:lsdException w:name="Medium Grid 2 Accent 6" w:semiHidden="0" w:uiPriority="68" w:unhideWhenUsed="0"/>
+    <w:lsdException w:name="Medium Grid 3 Accent 6" w:semiHidden="0" w:uiPriority="69" w:unhideWhenUsed="0"/>
+    <w:lsdException w:name="Dark List Accent 6" w:semiHidden="0" w:uiPriority="70" w:unhideWhenUsed="0"/>
+    <w:lsdException w:name="Colorful Shading Accent 6" w:semiHidden="0" w:uiPriority="71" w:unhideWhenUsed="0"/>
+    <w:lsdException w:name="Colorful List Accent 6" w:semiHidden="0" w:uiPriority="72" w:unhideWhenUsed="0"/>
+    <w:lsdException w:name="Colorful Grid Accent 6" w:semiHidden="0" w:uiPriority="73" w:unhideWhenUsed="0"/>
+    <w:lsdException w:name="Subtle Emphasis" w:semiHidden="0" w:uiPriority="19" w:unhideWhenUsed="0" w:qFormat="1"/>
+    <w:lsdException w:name="Intense Emphasis" w:semiHidden="0" w:uiPriority="21" w:unhideWhenUsed="0" w:qFormat="1"/>
+    <w:lsdException w:name="Subtle Reference" w:semiHidden="0" w:uiPriority="31" w:unhideWhenUsed="0" w:qFormat="1"/>
+    <w:lsdException w:name="Intense Reference" w:semiHidden="0" w:uiPriority="32" w:unhideWhenUsed="0" w:qFormat="1"/>
+    <w:lsdException w:name="Book Title" w:semiHidden="0" w:uiPriority="33" w:unhideWhenUsed="0" w:qFormat="1"/>
+    <w:lsdException w:name="Bibliography" w:uiPriority="37"/>
+    <w:lsdException w:name="TOC Heading" w:uiPriority="39" w:qFormat="1"/>
   </w:latentStyles>
   <w:style w:type="paragraph" w:default="1" w:styleId="Normal">
     <w:name w:val="Normal"/>
@@ -6781,6 +7406,359 @@
   <w:style w:type="character" w:default="1" w:styleId="DefaultParagraphFont">
     <w:name w:val="Default Paragraph Font"/>
     <w:uiPriority w:val="1"/>
+    <w:semiHidden/>
+    <w:unhideWhenUsed/>
+  </w:style>
+  <w:style w:type="table" w:default="1" w:styleId="TableNormal">
+    <w:name w:val="Normal Table"/>
+    <w:uiPriority w:val="99"/>
+    <w:semiHidden/>
+    <w:unhideWhenUsed/>
+    <w:tblPr>
+      <w:tblInd w:w="0" w:type="dxa"/>
+      <w:tblCellMar>
+        <w:top w:w="0" w:type="dxa"/>
+        <w:left w:w="108" w:type="dxa"/>
+        <w:bottom w:w="0" w:type="dxa"/>
+        <w:right w:w="108" w:type="dxa"/>
+      </w:tblCellMar>
+    </w:tblPr>
+  </w:style>
+  <w:style w:type="numbering" w:default="1" w:styleId="NoList">
+    <w:name w:val="No List"/>
+    <w:uiPriority w:val="99"/>
+    <w:semiHidden/>
+    <w:unhideWhenUsed/>
+  </w:style>
+  <w:style w:type="paragraph" w:styleId="Title">
+    <w:name w:val="Title"/>
+    <w:basedOn w:val="Normal"/>
+    <w:next w:val="Normal"/>
+    <w:link w:val="TitleChar"/>
+    <w:uiPriority w:val="10"/>
+    <w:qFormat/>
+    <w:rsid w:val="00565E51"/>
+    <w:pPr>
+      <w:contextualSpacing/>
+    </w:pPr>
+    <w:rPr>
+      <w:rFonts w:asciiTheme="majorHAnsi" w:eastAsiaTheme="majorEastAsia" w:hAnsiTheme="majorHAnsi" w:cstheme="majorBidi"/>
+      <w:spacing w:val="-10"/>
+      <w:kern w:val="28"/>
+      <w:sz w:val="56"/>
+      <w:szCs w:val="56"/>
+    </w:rPr>
+  </w:style>
+  <w:style w:type="character" w:customStyle="1" w:styleId="TitleChar">
+    <w:name w:val="Title Char"/>
+    <w:basedOn w:val="DefaultParagraphFont"/>
+    <w:link w:val="Title"/>
+    <w:uiPriority w:val="10"/>
+    <w:rsid w:val="00565E51"/>
+    <w:rPr>
+      <w:rFonts w:asciiTheme="majorHAnsi" w:eastAsiaTheme="majorEastAsia" w:hAnsiTheme="majorHAnsi" w:cstheme="majorBidi"/>
+      <w:spacing w:val="-10"/>
+      <w:kern w:val="28"/>
+      <w:sz w:val="56"/>
+      <w:szCs w:val="56"/>
+      <w:lang w:val="en-US"/>
+    </w:rPr>
+  </w:style>
+  <w:style w:type="character" w:customStyle="1" w:styleId="Heading1Char">
+    <w:name w:val="Heading 1 Char"/>
+    <w:basedOn w:val="DefaultParagraphFont"/>
+    <w:link w:val="Heading1"/>
+    <w:uiPriority w:val="9"/>
+    <w:rsid w:val="00565E51"/>
+    <w:rPr>
+      <w:rFonts w:asciiTheme="majorHAnsi" w:eastAsiaTheme="majorEastAsia" w:hAnsiTheme="majorHAnsi" w:cstheme="majorBidi"/>
+      <w:color w:val="2E74B5" w:themeColor="accent1" w:themeShade="BF"/>
+      <w:sz w:val="32"/>
+      <w:szCs w:val="32"/>
+      <w:lang w:val="en-US"/>
+    </w:rPr>
+  </w:style>
+  <w:style w:type="character" w:customStyle="1" w:styleId="Heading2Char">
+    <w:name w:val="Heading 2 Char"/>
+    <w:basedOn w:val="DefaultParagraphFont"/>
+    <w:link w:val="Heading2"/>
+    <w:uiPriority w:val="9"/>
+    <w:rsid w:val="00565E51"/>
+    <w:rPr>
+      <w:rFonts w:asciiTheme="majorHAnsi" w:eastAsiaTheme="majorEastAsia" w:hAnsiTheme="majorHAnsi" w:cstheme="majorBidi"/>
+      <w:color w:val="2E74B5" w:themeColor="accent1" w:themeShade="BF"/>
+      <w:sz w:val="26"/>
+      <w:szCs w:val="26"/>
+      <w:lang w:val="en-US"/>
+    </w:rPr>
+  </w:style>
+  <w:style w:type="paragraph" w:styleId="ListParagraph">
+    <w:name w:val="List Paragraph"/>
+    <w:basedOn w:val="Normal"/>
+    <w:uiPriority w:val="34"/>
+    <w:qFormat/>
+    <w:rsid w:val="00565E51"/>
+    <w:pPr>
+      <w:ind w:left="720"/>
+      <w:contextualSpacing/>
+    </w:pPr>
+  </w:style>
+  <w:style w:type="character" w:customStyle="1" w:styleId="Heading3Char">
+    <w:name w:val="Heading 3 Char"/>
+    <w:basedOn w:val="DefaultParagraphFont"/>
+    <w:link w:val="Heading3"/>
+    <w:uiPriority w:val="9"/>
+    <w:rsid w:val="00565E51"/>
+    <w:rPr>
+      <w:rFonts w:asciiTheme="majorHAnsi" w:eastAsiaTheme="majorEastAsia" w:hAnsiTheme="majorHAnsi" w:cstheme="majorBidi"/>
+      <w:color w:val="1F4D78" w:themeColor="accent1" w:themeShade="7F"/>
+      <w:lang w:val="en-US"/>
+    </w:rPr>
+  </w:style>
+  <w:style w:type="character" w:styleId="Hyperlink">
+    <w:name w:val="Hyperlink"/>
+    <w:basedOn w:val="DefaultParagraphFont"/>
+    <w:uiPriority w:val="99"/>
+    <w:unhideWhenUsed/>
+    <w:rsid w:val="00565E51"/>
+    <w:rPr>
+      <w:color w:val="0563C1" w:themeColor="hyperlink"/>
+      <w:u w:val="single"/>
+    </w:rPr>
+  </w:style>
+</w:styles>
+</file>
+
+<file path=word/stylesWithEffects.xml><?xml version="1.0" encoding="utf-8"?>
+<w:styles xmlns:wpc="http://schemas.microsoft.com/office/word/2010/wordprocessingCanvas" xmlns:mo="http://schemas.microsoft.com/office/mac/office/2008/main" xmlns:mc="http://schemas.openxmlformats.org/markup-compatibility/2006" xmlns:mv="urn:schemas-microsoft-com:mac:vml" xmlns:o="urn:schemas-microsoft-com:office:office" xmlns:r="http://schemas.openxmlformats.org/officeDocument/2006/relationships" xmlns:m="http://schemas.openxmlformats.org/officeDocument/2006/math" xmlns:v="urn:schemas-microsoft-com:vml" xmlns:wp14="http://schemas.microsoft.com/office/word/2010/wordprocessingDrawing" xmlns:wp="http://schemas.openxmlformats.org/drawingml/2006/wordprocessingDrawing" xmlns:w10="urn:schemas-microsoft-com:office:word" xmlns:w="http://schemas.openxmlformats.org/wordprocessingml/2006/main" xmlns:w14="http://schemas.microsoft.com/office/word/2010/wordml" xmlns:wpg="http://schemas.microsoft.com/office/word/2010/wordprocessingGroup" xmlns:wpi="http://schemas.microsoft.com/office/word/2010/wordprocessingInk" xmlns:wne="http://schemas.microsoft.com/office/word/2006/wordml" xmlns:wps="http://schemas.microsoft.com/office/word/2010/wordprocessingShape" mc:Ignorable="w14 wp14">
+  <w:docDefaults>
+    <w:rPrDefault>
+      <w:rPr>
+        <w:rFonts w:asciiTheme="minorHAnsi" w:eastAsiaTheme="minorHAnsi" w:hAnsiTheme="minorHAnsi" w:cstheme="minorBidi"/>
+        <w:sz w:val="24"/>
+        <w:szCs w:val="24"/>
+        <w:lang w:val="de-DE" w:eastAsia="en-US" w:bidi="ar-SA"/>
+      </w:rPr>
+    </w:rPrDefault>
+    <w:pPrDefault/>
+  </w:docDefaults>
+  <w:latentStyles w:defLockedState="0" w:defUIPriority="99" w:defSemiHidden="1" w:defUnhideWhenUsed="1" w:defQFormat="0" w:count="276">
+    <w:lsdException w:name="Normal" w:semiHidden="0" w:uiPriority="0" w:unhideWhenUsed="0" w:qFormat="1"/>
+    <w:lsdException w:name="heading 1" w:semiHidden="0" w:uiPriority="9" w:unhideWhenUsed="0" w:qFormat="1"/>
+    <w:lsdException w:name="heading 2" w:uiPriority="9" w:qFormat="1"/>
+    <w:lsdException w:name="heading 3" w:uiPriority="9" w:qFormat="1"/>
+    <w:lsdException w:name="heading 4" w:uiPriority="9" w:qFormat="1"/>
+    <w:lsdException w:name="heading 5" w:uiPriority="9" w:qFormat="1"/>
+    <w:lsdException w:name="heading 6" w:uiPriority="9" w:qFormat="1"/>
+    <w:lsdException w:name="heading 7" w:uiPriority="9" w:qFormat="1"/>
+    <w:lsdException w:name="heading 8" w:uiPriority="9" w:qFormat="1"/>
+    <w:lsdException w:name="heading 9" w:uiPriority="9" w:qFormat="1"/>
+    <w:lsdException w:name="toc 1" w:uiPriority="39"/>
+    <w:lsdException w:name="toc 2" w:uiPriority="39"/>
+    <w:lsdException w:name="toc 3" w:uiPriority="39"/>
+    <w:lsdException w:name="toc 4" w:uiPriority="39"/>
+    <w:lsdException w:name="toc 5" w:uiPriority="39"/>
+    <w:lsdException w:name="toc 6" w:uiPriority="39"/>
+    <w:lsdException w:name="toc 7" w:uiPriority="39"/>
+    <w:lsdException w:name="toc 8" w:uiPriority="39"/>
+    <w:lsdException w:name="toc 9" w:uiPriority="39"/>
+    <w:lsdException w:name="caption" w:uiPriority="35" w:qFormat="1"/>
+    <w:lsdException w:name="Title" w:semiHidden="0" w:uiPriority="10" w:unhideWhenUsed="0" w:qFormat="1"/>
+    <w:lsdException w:name="Default Paragraph Font" w:uiPriority="1"/>
+    <w:lsdException w:name="Subtitle" w:semiHidden="0" w:uiPriority="11" w:unhideWhenUsed="0" w:qFormat="1"/>
+    <w:lsdException w:name="Strong" w:semiHidden="0" w:uiPriority="22" w:unhideWhenUsed="0" w:qFormat="1"/>
+    <w:lsdException w:name="Emphasis" w:semiHidden="0" w:uiPriority="20" w:unhideWhenUsed="0" w:qFormat="1"/>
+    <w:lsdException w:name="Table Grid" w:semiHidden="0" w:uiPriority="39" w:unhideWhenUsed="0"/>
+    <w:lsdException w:name="Placeholder Text" w:unhideWhenUsed="0"/>
+    <w:lsdException w:name="No Spacing" w:semiHidden="0" w:uiPriority="1" w:unhideWhenUsed="0" w:qFormat="1"/>
+    <w:lsdException w:name="Light Shading" w:semiHidden="0" w:uiPriority="60" w:unhideWhenUsed="0"/>
+    <w:lsdException w:name="Light List" w:semiHidden="0" w:uiPriority="61" w:unhideWhenUsed="0"/>
+    <w:lsdException w:name="Light Grid" w:semiHidden="0" w:uiPriority="62" w:unhideWhenUsed="0"/>
+    <w:lsdException w:name="Medium Shading 1" w:semiHidden="0" w:uiPriority="63" w:unhideWhenUsed="0"/>
+    <w:lsdException w:name="Medium Shading 2" w:semiHidden="0" w:uiPriority="64" w:unhideWhenUsed="0"/>
+    <w:lsdException w:name="Medium List 1" w:semiHidden="0" w:uiPriority="65" w:unhideWhenUsed="0"/>
+    <w:lsdException w:name="Medium List 2" w:semiHidden="0" w:uiPriority="66" w:unhideWhenUsed="0"/>
+    <w:lsdException w:name="Medium Grid 1" w:semiHidden="0" w:uiPriority="67" w:unhideWhenUsed="0"/>
+    <w:lsdException w:name="Medium Grid 2" w:semiHidden="0" w:uiPriority="68" w:unhideWhenUsed="0"/>
+    <w:lsdException w:name="Medium Grid 3" w:semiHidden="0" w:uiPriority="69" w:unhideWhenUsed="0"/>
+    <w:lsdException w:name="Dark List" w:semiHidden="0" w:uiPriority="70" w:unhideWhenUsed="0"/>
+    <w:lsdException w:name="Colorful Shading" w:semiHidden="0" w:uiPriority="71" w:unhideWhenUsed="0"/>
+    <w:lsdException w:name="Colorful List" w:semiHidden="0" w:uiPriority="72" w:unhideWhenUsed="0"/>
+    <w:lsdException w:name="Colorful Grid" w:semiHidden="0" w:uiPriority="73" w:unhideWhenUsed="0"/>
+    <w:lsdException w:name="Light Shading Accent 1" w:semiHidden="0" w:uiPriority="60" w:unhideWhenUsed="0"/>
+    <w:lsdException w:name="Light List Accent 1" w:semiHidden="0" w:uiPriority="61" w:unhideWhenUsed="0"/>
+    <w:lsdException w:name="Light Grid Accent 1" w:semiHidden="0" w:uiPriority="62" w:unhideWhenUsed="0"/>
+    <w:lsdException w:name="Medium Shading 1 Accent 1" w:semiHidden="0" w:uiPriority="63" w:unhideWhenUsed="0"/>
+    <w:lsdException w:name="Medium Shading 2 Accent 1" w:semiHidden="0" w:uiPriority="64" w:unhideWhenUsed="0"/>
+    <w:lsdException w:name="Medium List 1 Accent 1" w:semiHidden="0" w:uiPriority="65" w:unhideWhenUsed="0"/>
+    <w:lsdException w:name="Revision" w:unhideWhenUsed="0"/>
+    <w:lsdException w:name="List Paragraph" w:semiHidden="0" w:uiPriority="34" w:unhideWhenUsed="0" w:qFormat="1"/>
+    <w:lsdException w:name="Quote" w:semiHidden="0" w:uiPriority="29" w:unhideWhenUsed="0" w:qFormat="1"/>
+    <w:lsdException w:name="Intense Quote" w:semiHidden="0" w:uiPriority="30" w:unhideWhenUsed="0" w:qFormat="1"/>
+    <w:lsdException w:name="Medium List 2 Accent 1" w:semiHidden="0" w:uiPriority="66" w:unhideWhenUsed="0"/>
+    <w:lsdException w:name="Medium Grid 1 Accent 1" w:semiHidden="0" w:uiPriority="67" w:unhideWhenUsed="0"/>
+    <w:lsdException w:name="Medium Grid 2 Accent 1" w:semiHidden="0" w:uiPriority="68" w:unhideWhenUsed="0"/>
+    <w:lsdException w:name="Medium Grid 3 Accent 1" w:semiHidden="0" w:uiPriority="69" w:unhideWhenUsed="0"/>
+    <w:lsdException w:name="Dark List Accent 1" w:semiHidden="0" w:uiPriority="70" w:unhideWhenUsed="0"/>
+    <w:lsdException w:name="Colorful Shading Accent 1" w:semiHidden="0" w:uiPriority="71" w:unhideWhenUsed="0"/>
+    <w:lsdException w:name="Colorful List Accent 1" w:semiHidden="0" w:uiPriority="72" w:unhideWhenUsed="0"/>
+    <w:lsdException w:name="Colorful Grid Accent 1" w:semiHidden="0" w:uiPriority="73" w:unhideWhenUsed="0"/>
+    <w:lsdException w:name="Light Shading Accent 2" w:semiHidden="0" w:uiPriority="60" w:unhideWhenUsed="0"/>
+    <w:lsdException w:name="Light List Accent 2" w:semiHidden="0" w:uiPriority="61" w:unhideWhenUsed="0"/>
+    <w:lsdException w:name="Light Grid Accent 2" w:semiHidden="0" w:uiPriority="62" w:unhideWhenUsed="0"/>
+    <w:lsdException w:name="Medium Shading 1 Accent 2" w:semiHidden="0" w:uiPriority="63" w:unhideWhenUsed="0"/>
+    <w:lsdException w:name="Medium Shading 2 Accent 2" w:semiHidden="0" w:uiPriority="64" w:unhideWhenUsed="0"/>
+    <w:lsdException w:name="Medium List 1 Accent 2" w:semiHidden="0" w:uiPriority="65" w:unhideWhenUsed="0"/>
+    <w:lsdException w:name="Medium List 2 Accent 2" w:semiHidden="0" w:uiPriority="66" w:unhideWhenUsed="0"/>
+    <w:lsdException w:name="Medium Grid 1 Accent 2" w:semiHidden="0" w:uiPriority="67" w:unhideWhenUsed="0"/>
+    <w:lsdException w:name="Medium Grid 2 Accent 2" w:semiHidden="0" w:uiPriority="68" w:unhideWhenUsed="0"/>
+    <w:lsdException w:name="Medium Grid 3 Accent 2" w:semiHidden="0" w:uiPriority="69" w:unhideWhenUsed="0"/>
+    <w:lsdException w:name="Dark List Accent 2" w:semiHidden="0" w:uiPriority="70" w:unhideWhenUsed="0"/>
+    <w:lsdException w:name="Colorful Shading Accent 2" w:semiHidden="0" w:uiPriority="71" w:unhideWhenUsed="0"/>
+    <w:lsdException w:name="Colorful List Accent 2" w:semiHidden="0" w:uiPriority="72" w:unhideWhenUsed="0"/>
+    <w:lsdException w:name="Colorful Grid Accent 2" w:semiHidden="0" w:uiPriority="73" w:unhideWhenUsed="0"/>
+    <w:lsdException w:name="Light Shading Accent 3" w:semiHidden="0" w:uiPriority="60" w:unhideWhenUsed="0"/>
+    <w:lsdException w:name="Light List Accent 3" w:semiHidden="0" w:uiPriority="61" w:unhideWhenUsed="0"/>
+    <w:lsdException w:name="Light Grid Accent 3" w:semiHidden="0" w:uiPriority="62" w:unhideWhenUsed="0"/>
+    <w:lsdException w:name="Medium Shading 1 Accent 3" w:semiHidden="0" w:uiPriority="63" w:unhideWhenUsed="0"/>
+    <w:lsdException w:name="Medium Shading 2 Accent 3" w:semiHidden="0" w:uiPriority="64" w:unhideWhenUsed="0"/>
+    <w:lsdException w:name="Medium List 1 Accent 3" w:semiHidden="0" w:uiPriority="65" w:unhideWhenUsed="0"/>
+    <w:lsdException w:name="Medium List 2 Accent 3" w:semiHidden="0" w:uiPriority="66" w:unhideWhenUsed="0"/>
+    <w:lsdException w:name="Medium Grid 1 Accent 3" w:semiHidden="0" w:uiPriority="67" w:unhideWhenUsed="0"/>
+    <w:lsdException w:name="Medium Grid 2 Accent 3" w:semiHidden="0" w:uiPriority="68" w:unhideWhenUsed="0"/>
+    <w:lsdException w:name="Medium Grid 3 Accent 3" w:semiHidden="0" w:uiPriority="69" w:unhideWhenUsed="0"/>
+    <w:lsdException w:name="Dark List Accent 3" w:semiHidden="0" w:uiPriority="70" w:unhideWhenUsed="0"/>
+    <w:lsdException w:name="Colorful Shading Accent 3" w:semiHidden="0" w:uiPriority="71" w:unhideWhenUsed="0"/>
+    <w:lsdException w:name="Colorful List Accent 3" w:semiHidden="0" w:uiPriority="72" w:unhideWhenUsed="0"/>
+    <w:lsdException w:name="Colorful Grid Accent 3" w:semiHidden="0" w:uiPriority="73" w:unhideWhenUsed="0"/>
+    <w:lsdException w:name="Light Shading Accent 4" w:semiHidden="0" w:uiPriority="60" w:unhideWhenUsed="0"/>
+    <w:lsdException w:name="Light List Accent 4" w:semiHidden="0" w:uiPriority="61" w:unhideWhenUsed="0"/>
+    <w:lsdException w:name="Light Grid Accent 4" w:semiHidden="0" w:uiPriority="62" w:unhideWhenUsed="0"/>
+    <w:lsdException w:name="Medium Shading 1 Accent 4" w:semiHidden="0" w:uiPriority="63" w:unhideWhenUsed="0"/>
+    <w:lsdException w:name="Medium Shading 2 Accent 4" w:semiHidden="0" w:uiPriority="64" w:unhideWhenUsed="0"/>
+    <w:lsdException w:name="Medium List 1 Accent 4" w:semiHidden="0" w:uiPriority="65" w:unhideWhenUsed="0"/>
+    <w:lsdException w:name="Medium List 2 Accent 4" w:semiHidden="0" w:uiPriority="66" w:unhideWhenUsed="0"/>
+    <w:lsdException w:name="Medium Grid 1 Accent 4" w:semiHidden="0" w:uiPriority="67" w:unhideWhenUsed="0"/>
+    <w:lsdException w:name="Medium Grid 2 Accent 4" w:semiHidden="0" w:uiPriority="68" w:unhideWhenUsed="0"/>
+    <w:lsdException w:name="Medium Grid 3 Accent 4" w:semiHidden="0" w:uiPriority="69" w:unhideWhenUsed="0"/>
+    <w:lsdException w:name="Dark List Accent 4" w:semiHidden="0" w:uiPriority="70" w:unhideWhenUsed="0"/>
+    <w:lsdException w:name="Colorful Shading Accent 4" w:semiHidden="0" w:uiPriority="71" w:unhideWhenUsed="0"/>
+    <w:lsdException w:name="Colorful List Accent 4" w:semiHidden="0" w:uiPriority="72" w:unhideWhenUsed="0"/>
+    <w:lsdException w:name="Colorful Grid Accent 4" w:semiHidden="0" w:uiPriority="73" w:unhideWhenUsed="0"/>
+    <w:lsdException w:name="Light Shading Accent 5" w:semiHidden="0" w:uiPriority="60" w:unhideWhenUsed="0"/>
+    <w:lsdException w:name="Light List Accent 5" w:semiHidden="0" w:uiPriority="61" w:unhideWhenUsed="0"/>
+    <w:lsdException w:name="Light Grid Accent 5" w:semiHidden="0" w:uiPriority="62" w:unhideWhenUsed="0"/>
+    <w:lsdException w:name="Medium Shading 1 Accent 5" w:semiHidden="0" w:uiPriority="63" w:unhideWhenUsed="0"/>
+    <w:lsdException w:name="Medium Shading 2 Accent 5" w:semiHidden="0" w:uiPriority="64" w:unhideWhenUsed="0"/>
+    <w:lsdException w:name="Medium List 1 Accent 5" w:semiHidden="0" w:uiPriority="65" w:unhideWhenUsed="0"/>
+    <w:lsdException w:name="Medium List 2 Accent 5" w:semiHidden="0" w:uiPriority="66" w:unhideWhenUsed="0"/>
+    <w:lsdException w:name="Medium Grid 1 Accent 5" w:semiHidden="0" w:uiPriority="67" w:unhideWhenUsed="0"/>
+    <w:lsdException w:name="Medium Grid 2 Accent 5" w:semiHidden="0" w:uiPriority="68" w:unhideWhenUsed="0"/>
+    <w:lsdException w:name="Medium Grid 3 Accent 5" w:semiHidden="0" w:uiPriority="69" w:unhideWhenUsed="0"/>
+    <w:lsdException w:name="Dark List Accent 5" w:semiHidden="0" w:uiPriority="70" w:unhideWhenUsed="0"/>
+    <w:lsdException w:name="Colorful Shading Accent 5" w:semiHidden="0" w:uiPriority="71" w:unhideWhenUsed="0"/>
+    <w:lsdException w:name="Colorful List Accent 5" w:semiHidden="0" w:uiPriority="72" w:unhideWhenUsed="0"/>
+    <w:lsdException w:name="Colorful Grid Accent 5" w:semiHidden="0" w:uiPriority="73" w:unhideWhenUsed="0"/>
+    <w:lsdException w:name="Light Shading Accent 6" w:semiHidden="0" w:uiPriority="60" w:unhideWhenUsed="0"/>
+    <w:lsdException w:name="Light List Accent 6" w:semiHidden="0" w:uiPriority="61" w:unhideWhenUsed="0"/>
+    <w:lsdException w:name="Light Grid Accent 6" w:semiHidden="0" w:uiPriority="62" w:unhideWhenUsed="0"/>
+    <w:lsdException w:name="Medium Shading 1 Accent 6" w:semiHidden="0" w:uiPriority="63" w:unhideWhenUsed="0"/>
+    <w:lsdException w:name="Medium Shading 2 Accent 6" w:semiHidden="0" w:uiPriority="64" w:unhideWhenUsed="0"/>
+    <w:lsdException w:name="Medium List 1 Accent 6" w:semiHidden="0" w:uiPriority="65" w:unhideWhenUsed="0"/>
+    <w:lsdException w:name="Medium List 2 Accent 6" w:semiHidden="0" w:uiPriority="66" w:unhideWhenUsed="0"/>
+    <w:lsdException w:name="Medium Grid 1 Accent 6" w:semiHidden="0" w:uiPriority="67" w:unhideWhenUsed="0"/>
+    <w:lsdException w:name="Medium Grid 2 Accent 6" w:semiHidden="0" w:uiPriority="68" w:unhideWhenUsed="0"/>
+    <w:lsdException w:name="Medium Grid 3 Accent 6" w:semiHidden="0" w:uiPriority="69" w:unhideWhenUsed="0"/>
+    <w:lsdException w:name="Dark List Accent 6" w:semiHidden="0" w:uiPriority="70" w:unhideWhenUsed="0"/>
+    <w:lsdException w:name="Colorful Shading Accent 6" w:semiHidden="0" w:uiPriority="71" w:unhideWhenUsed="0"/>
+    <w:lsdException w:name="Colorful List Accent 6" w:semiHidden="0" w:uiPriority="72" w:unhideWhenUsed="0"/>
+    <w:lsdException w:name="Colorful Grid Accent 6" w:semiHidden="0" w:uiPriority="73" w:unhideWhenUsed="0"/>
+    <w:lsdException w:name="Subtle Emphasis" w:semiHidden="0" w:uiPriority="19" w:unhideWhenUsed="0" w:qFormat="1"/>
+    <w:lsdException w:name="Intense Emphasis" w:semiHidden="0" w:uiPriority="21" w:unhideWhenUsed="0" w:qFormat="1"/>
+    <w:lsdException w:name="Subtle Reference" w:semiHidden="0" w:uiPriority="31" w:unhideWhenUsed="0" w:qFormat="1"/>
+    <w:lsdException w:name="Intense Reference" w:semiHidden="0" w:uiPriority="32" w:unhideWhenUsed="0" w:qFormat="1"/>
+    <w:lsdException w:name="Book Title" w:semiHidden="0" w:uiPriority="33" w:unhideWhenUsed="0" w:qFormat="1"/>
+    <w:lsdException w:name="Bibliography" w:uiPriority="37"/>
+    <w:lsdException w:name="TOC Heading" w:uiPriority="39" w:qFormat="1"/>
+  </w:latentStyles>
+  <w:style w:type="paragraph" w:default="1" w:styleId="Normal">
+    <w:name w:val="Normal"/>
+    <w:qFormat/>
+    <w:rsid w:val="00381A3A"/>
+    <w:pPr>
+      <w:jc w:val="both"/>
+    </w:pPr>
+    <w:rPr>
+      <w:lang w:val="en-US"/>
+    </w:rPr>
+  </w:style>
+  <w:style w:type="paragraph" w:styleId="Heading1">
+    <w:name w:val="heading 1"/>
+    <w:basedOn w:val="Normal"/>
+    <w:next w:val="Normal"/>
+    <w:link w:val="Heading1Char"/>
+    <w:uiPriority w:val="9"/>
+    <w:qFormat/>
+    <w:rsid w:val="00565E51"/>
+    <w:pPr>
+      <w:keepNext/>
+      <w:keepLines/>
+      <w:spacing w:before="240"/>
+      <w:outlineLvl w:val="0"/>
+    </w:pPr>
+    <w:rPr>
+      <w:rFonts w:asciiTheme="majorHAnsi" w:eastAsiaTheme="majorEastAsia" w:hAnsiTheme="majorHAnsi" w:cstheme="majorBidi"/>
+      <w:color w:val="2E74B5" w:themeColor="accent1" w:themeShade="BF"/>
+      <w:sz w:val="32"/>
+      <w:szCs w:val="32"/>
+    </w:rPr>
+  </w:style>
+  <w:style w:type="paragraph" w:styleId="Heading2">
+    <w:name w:val="heading 2"/>
+    <w:basedOn w:val="Normal"/>
+    <w:next w:val="Normal"/>
+    <w:link w:val="Heading2Char"/>
+    <w:uiPriority w:val="9"/>
+    <w:unhideWhenUsed/>
+    <w:qFormat/>
+    <w:rsid w:val="00565E51"/>
+    <w:pPr>
+      <w:keepNext/>
+      <w:keepLines/>
+      <w:spacing w:before="40"/>
+      <w:outlineLvl w:val="1"/>
+    </w:pPr>
+    <w:rPr>
+      <w:rFonts w:asciiTheme="majorHAnsi" w:eastAsiaTheme="majorEastAsia" w:hAnsiTheme="majorHAnsi" w:cstheme="majorBidi"/>
+      <w:color w:val="2E74B5" w:themeColor="accent1" w:themeShade="BF"/>
+      <w:sz w:val="26"/>
+      <w:szCs w:val="26"/>
+    </w:rPr>
+  </w:style>
+  <w:style w:type="paragraph" w:styleId="Heading3">
+    <w:name w:val="heading 3"/>
+    <w:basedOn w:val="Normal"/>
+    <w:next w:val="Normal"/>
+    <w:link w:val="Heading3Char"/>
+    <w:uiPriority w:val="9"/>
+    <w:unhideWhenUsed/>
+    <w:qFormat/>
+    <w:rsid w:val="00565E51"/>
+    <w:pPr>
+      <w:keepNext/>
+      <w:keepLines/>
+      <w:spacing w:before="40"/>
+      <w:outlineLvl w:val="2"/>
+    </w:pPr>
+    <w:rPr>
+      <w:rFonts w:asciiTheme="majorHAnsi" w:eastAsiaTheme="majorEastAsia" w:hAnsiTheme="majorHAnsi" w:cstheme="majorBidi"/>
+      <w:color w:val="1F4D78" w:themeColor="accent1" w:themeShade="7F"/>
+    </w:rPr>
+  </w:style>
+  <w:style w:type="character" w:default="1" w:styleId="DefaultParagraphFont">
+    <w:name w:val="Default Paragraph Font"/>
+    <w:uiPriority w:val="1"/>
+    <w:semiHidden/>
     <w:unhideWhenUsed/>
   </w:style>
   <w:style w:type="table" w:default="1" w:styleId="TableNormal">
@@ -6946,7 +7924,7 @@
     </a:clrScheme>
     <a:fontScheme name="Office">
       <a:majorFont>
-        <a:latin typeface="Calibri Light" panose="020F0302020204030204"/>
+        <a:latin typeface="Calibri Light"/>
         <a:ea typeface=""/>
         <a:cs typeface=""/>
         <a:font script="Jpan" typeface="ＭＳ ゴシック"/>
@@ -6981,7 +7959,7 @@
         <a:font script="Geor" typeface="Sylfaen"/>
       </a:majorFont>
       <a:minorFont>
-        <a:latin typeface="Calibri" panose="020F0502020204030204"/>
+        <a:latin typeface="Calibri"/>
         <a:ea typeface=""/>
         <a:cs typeface=""/>
         <a:font script="Jpan" typeface="ＭＳ 明朝"/>
@@ -7158,7 +8136,7 @@
   <a:extraClrSchemeLst/>
   <a:extLst>
     <a:ext uri="{05A4C25C-085E-4340-85A3-A5531E510DB2}">
-      <thm15:themeFamily xmlns:thm15="http://schemas.microsoft.com/office/thememl/2012/main" name="Office Theme" id="{62F939B6-93AF-4DB8-9C6B-D6C7DFDC589F}" vid="{4A3C46E8-61CC-4603-A589-7422A47A8E4A}"/>
+      <thm15:themeFamily xmlns:thm15="http://schemas.microsoft.com/office/thememl/2012/main" xmlns="" name="Office Theme" id="{62F939B6-93AF-4DB8-9C6B-D6C7DFDC589F}" vid="{4A3C46E8-61CC-4603-A589-7422A47A8E4A}"/>
     </a:ext>
   </a:extLst>
 </a:theme>

</xml_diff>